<commit_message>
Bonafide and lc,trial download
</commit_message>
<xml_diff>
--- a/src/main/resources/documents/school1/School1_Bonafide_Document.docx
+++ b/src/main/resources/documents/school1/School1_Bonafide_Document.docx
@@ -82,7 +82,6 @@
         </w:rPr>
         <w:t>“</w:t>
       </w:r>
-      <w:proofErr w:type="spellStart"/>
       <w:r>
         <w:rPr>
           <w:rFonts w:ascii="Nirmala UI" w:hAnsi="Nirmala UI" w:cs="Nirmala UI"/>
@@ -90,14 +89,12 @@
         </w:rPr>
         <w:t>માનવ</w:t>
       </w:r>
-      <w:proofErr w:type="spellEnd"/>
-      <w:r>
-        <w:rPr>
-          <w:b/>
-        </w:rPr>
-        <w:t xml:space="preserve"> </w:t>
-      </w:r>
-      <w:proofErr w:type="spellStart"/>
+      <w:r>
+        <w:rPr>
+          <w:b/>
+        </w:rPr>
+        <w:t xml:space="preserve"> </w:t>
+      </w:r>
       <w:r>
         <w:rPr>
           <w:rFonts w:ascii="Nirmala UI" w:hAnsi="Nirmala UI" w:cs="Nirmala UI"/>
@@ -105,14 +102,12 @@
         </w:rPr>
         <w:t>કલ્યાણ</w:t>
       </w:r>
-      <w:proofErr w:type="spellEnd"/>
-      <w:r>
-        <w:rPr>
-          <w:b/>
-        </w:rPr>
-        <w:t xml:space="preserve"> </w:t>
-      </w:r>
-      <w:proofErr w:type="spellStart"/>
+      <w:r>
+        <w:rPr>
+          <w:b/>
+        </w:rPr>
+        <w:t xml:space="preserve"> </w:t>
+      </w:r>
       <w:r>
         <w:rPr>
           <w:rFonts w:ascii="Nirmala UI" w:hAnsi="Nirmala UI" w:cs="Nirmala UI"/>
@@ -120,7 +115,6 @@
         </w:rPr>
         <w:t>ટ્રસ્ટ</w:t>
       </w:r>
-      <w:proofErr w:type="spellEnd"/>
       <w:r>
         <w:rPr>
           <w:rFonts w:hint="eastAsia"/>
@@ -143,7 +137,6 @@
         </w:rPr>
         <w:t>(</w:t>
       </w:r>
-      <w:proofErr w:type="spellStart"/>
       <w:r>
         <w:rPr>
           <w:rFonts w:ascii="Nirmala UI" w:hAnsi="Nirmala UI" w:cs="Nirmala UI"/>
@@ -151,7 +144,6 @@
         </w:rPr>
         <w:t>સંચાલિત</w:t>
       </w:r>
-      <w:proofErr w:type="spellEnd"/>
       <w:r>
         <w:rPr>
           <w:b/>
@@ -171,7 +163,6 @@
           <w:szCs w:val="26"/>
         </w:rPr>
       </w:pPr>
-      <w:proofErr w:type="spellStart"/>
       <w:r>
         <w:rPr>
           <w:rFonts w:ascii="Nirmala UI" w:hAnsi="Nirmala UI" w:cs="Nirmala UI" w:hint="cs"/>
@@ -181,7 +172,6 @@
         </w:rPr>
         <w:t>શ્રી</w:t>
       </w:r>
-      <w:proofErr w:type="spellEnd"/>
       <w:r>
         <w:rPr>
           <w:rFonts w:ascii="Nirmala UI" w:hAnsi="Nirmala UI" w:cs="Nirmala UI"/>
@@ -191,7 +181,6 @@
         </w:rPr>
         <w:t xml:space="preserve"> </w:t>
       </w:r>
-      <w:proofErr w:type="spellStart"/>
       <w:r>
         <w:rPr>
           <w:rFonts w:ascii="Nirmala UI" w:hAnsi="Nirmala UI" w:cs="Nirmala UI" w:hint="cs"/>
@@ -219,7 +208,6 @@
         </w:rPr>
         <w:t>સ</w:t>
       </w:r>
-      <w:proofErr w:type="spellEnd"/>
       <w:r>
         <w:rPr>
           <w:rFonts w:ascii="Nirmala UI" w:hAnsi="Nirmala UI" w:cs="Nirmala UI"/>
@@ -229,7 +217,6 @@
         </w:rPr>
         <w:t xml:space="preserve">. </w:t>
       </w:r>
-      <w:proofErr w:type="spellStart"/>
       <w:r>
         <w:rPr>
           <w:rFonts w:ascii="Nirmala UI" w:hAnsi="Nirmala UI" w:cs="Nirmala UI" w:hint="cs"/>
@@ -239,7 +226,6 @@
         </w:rPr>
         <w:t>કોઠારી</w:t>
       </w:r>
-      <w:proofErr w:type="spellEnd"/>
       <w:r>
         <w:rPr>
           <w:rFonts w:ascii="Nirmala UI" w:hAnsi="Nirmala UI" w:cs="Nirmala UI"/>
@@ -249,7 +235,6 @@
         </w:rPr>
         <w:t xml:space="preserve"> </w:t>
       </w:r>
-      <w:proofErr w:type="spellStart"/>
       <w:r>
         <w:rPr>
           <w:rFonts w:ascii="Nirmala UI" w:hAnsi="Nirmala UI" w:cs="Nirmala UI" w:hint="cs"/>
@@ -259,7 +244,6 @@
         </w:rPr>
         <w:t>બહેરા</w:t>
       </w:r>
-      <w:proofErr w:type="spellEnd"/>
       <w:r>
         <w:rPr>
           <w:rFonts w:ascii="Nirmala UI" w:hAnsi="Nirmala UI" w:cs="Nirmala UI"/>
@@ -269,7 +253,6 @@
         </w:rPr>
         <w:t xml:space="preserve">- </w:t>
       </w:r>
-      <w:proofErr w:type="spellStart"/>
       <w:r>
         <w:rPr>
           <w:rFonts w:ascii="Nirmala UI" w:hAnsi="Nirmala UI" w:cs="Nirmala UI" w:hint="cs"/>
@@ -279,7 +262,6 @@
         </w:rPr>
         <w:t>મૂંગા</w:t>
       </w:r>
-      <w:proofErr w:type="spellEnd"/>
       <w:r>
         <w:rPr>
           <w:rFonts w:ascii="Nirmala UI" w:hAnsi="Nirmala UI" w:cs="Nirmala UI"/>
@@ -289,7 +271,6 @@
         </w:rPr>
         <w:t xml:space="preserve"> </w:t>
       </w:r>
-      <w:proofErr w:type="spellStart"/>
       <w:r>
         <w:rPr>
           <w:rFonts w:ascii="Nirmala UI" w:hAnsi="Nirmala UI" w:cs="Nirmala UI" w:hint="cs"/>
@@ -299,7 +280,6 @@
         </w:rPr>
         <w:t>વિવિધલક્ષી</w:t>
       </w:r>
-      <w:proofErr w:type="spellEnd"/>
       <w:r>
         <w:rPr>
           <w:rFonts w:ascii="Nirmala UI" w:hAnsi="Nirmala UI" w:cs="Nirmala UI"/>
@@ -309,7 +289,6 @@
         </w:rPr>
         <w:t xml:space="preserve"> </w:t>
       </w:r>
-      <w:proofErr w:type="spellStart"/>
       <w:r>
         <w:rPr>
           <w:rFonts w:ascii="Nirmala UI" w:hAnsi="Nirmala UI" w:cs="Nirmala UI" w:hint="cs"/>
@@ -319,7 +298,6 @@
         </w:rPr>
         <w:t>વિદ્યાલય</w:t>
       </w:r>
-      <w:proofErr w:type="spellEnd"/>
     </w:p>
     <w:p>
       <w:pPr>
@@ -331,7 +309,6 @@
           <w:szCs w:val="24"/>
         </w:rPr>
       </w:pPr>
-      <w:proofErr w:type="spellStart"/>
       <w:r>
         <w:rPr>
           <w:rFonts w:ascii="Nirmala UI" w:hAnsi="Nirmala UI" w:cs="Nirmala UI" w:hint="cs"/>
@@ -340,7 +317,6 @@
         </w:rPr>
         <w:t>શ્રી</w:t>
       </w:r>
-      <w:proofErr w:type="spellEnd"/>
       <w:r>
         <w:rPr>
           <w:rFonts w:ascii="Nirmala UI" w:hAnsi="Nirmala UI" w:cs="Nirmala UI"/>
@@ -349,7 +325,6 @@
         </w:rPr>
         <w:t xml:space="preserve"> </w:t>
       </w:r>
-      <w:proofErr w:type="spellStart"/>
       <w:r>
         <w:rPr>
           <w:rFonts w:ascii="Nirmala UI" w:hAnsi="Nirmala UI" w:cs="Nirmala UI" w:hint="cs"/>
@@ -358,7 +333,6 @@
         </w:rPr>
         <w:t>સી</w:t>
       </w:r>
-      <w:proofErr w:type="spellEnd"/>
       <w:r>
         <w:rPr>
           <w:rFonts w:ascii="Nirmala UI" w:hAnsi="Nirmala UI" w:cs="Nirmala UI"/>
@@ -383,7 +357,6 @@
         </w:rPr>
         <w:t xml:space="preserve">. </w:t>
       </w:r>
-      <w:proofErr w:type="spellStart"/>
       <w:r>
         <w:rPr>
           <w:rFonts w:ascii="Nirmala UI" w:hAnsi="Nirmala UI" w:cs="Nirmala UI" w:hint="cs"/>
@@ -392,7 +365,6 @@
         </w:rPr>
         <w:t>પારેખ</w:t>
       </w:r>
-      <w:proofErr w:type="spellEnd"/>
       <w:r>
         <w:rPr>
           <w:rFonts w:ascii="Nirmala UI" w:hAnsi="Nirmala UI" w:cs="Nirmala UI"/>
@@ -401,7 +373,6 @@
         </w:rPr>
         <w:t xml:space="preserve"> “</w:t>
       </w:r>
-      <w:proofErr w:type="spellStart"/>
       <w:r>
         <w:rPr>
           <w:rFonts w:ascii="Nirmala UI" w:hAnsi="Nirmala UI" w:cs="Nirmala UI" w:hint="cs"/>
@@ -410,7 +381,6 @@
         </w:rPr>
         <w:t>મમતા</w:t>
       </w:r>
-      <w:proofErr w:type="spellEnd"/>
       <w:r>
         <w:rPr>
           <w:rFonts w:ascii="Nirmala UI" w:hAnsi="Nirmala UI" w:cs="Nirmala UI"/>
@@ -419,7 +389,6 @@
         </w:rPr>
         <w:t xml:space="preserve"> </w:t>
       </w:r>
-      <w:proofErr w:type="spellStart"/>
       <w:r>
         <w:rPr>
           <w:rFonts w:ascii="Nirmala UI" w:hAnsi="Nirmala UI" w:cs="Nirmala UI" w:hint="cs"/>
@@ -428,7 +397,6 @@
         </w:rPr>
         <w:t>મંદિર</w:t>
       </w:r>
-      <w:proofErr w:type="spellEnd"/>
       <w:r>
         <w:rPr>
           <w:rFonts w:ascii="Nirmala UI" w:hAnsi="Nirmala UI" w:cs="Nirmala UI" w:hint="eastAsia"/>
@@ -445,7 +413,6 @@
         </w:rPr>
         <w:t xml:space="preserve"> </w:t>
       </w:r>
-      <w:proofErr w:type="spellStart"/>
       <w:r>
         <w:rPr>
           <w:rFonts w:ascii="Nirmala UI" w:hAnsi="Nirmala UI" w:cs="Nirmala UI" w:hint="cs"/>
@@ -454,7 +421,6 @@
         </w:rPr>
         <w:t>મહેશભાઈ</w:t>
       </w:r>
-      <w:proofErr w:type="spellEnd"/>
       <w:r>
         <w:rPr>
           <w:rFonts w:ascii="Nirmala UI" w:hAnsi="Nirmala UI" w:cs="Nirmala UI"/>
@@ -463,7 +429,6 @@
         </w:rPr>
         <w:t xml:space="preserve"> </w:t>
       </w:r>
-      <w:proofErr w:type="spellStart"/>
       <w:r>
         <w:rPr>
           <w:rFonts w:ascii="Nirmala UI" w:hAnsi="Nirmala UI" w:cs="Nirmala UI" w:hint="cs"/>
@@ -472,7 +437,6 @@
         </w:rPr>
         <w:t>કોઠારી</w:t>
       </w:r>
-      <w:proofErr w:type="spellEnd"/>
       <w:r>
         <w:rPr>
           <w:rFonts w:ascii="Nirmala UI" w:hAnsi="Nirmala UI" w:cs="Nirmala UI"/>
@@ -481,34 +445,22 @@
         </w:rPr>
         <w:t xml:space="preserve"> </w:t>
       </w:r>
-      <w:proofErr w:type="spellStart"/>
       <w:r>
         <w:rPr>
           <w:rFonts w:ascii="Nirmala UI" w:hAnsi="Nirmala UI" w:cs="Nirmala UI" w:hint="cs"/>
           <w:b/>
           <w:szCs w:val="24"/>
         </w:rPr>
-        <w:t>માર્</w:t>
-      </w:r>
-      <w:proofErr w:type="gramStart"/>
-      <w:r>
-        <w:rPr>
-          <w:rFonts w:ascii="Nirmala UI" w:hAnsi="Nirmala UI" w:cs="Nirmala UI" w:hint="cs"/>
+        <w:t>માર્ગ</w:t>
+      </w:r>
+      <w:r>
+        <w:rPr>
+          <w:rFonts w:ascii="Nirmala UI" w:hAnsi="Nirmala UI" w:cs="Nirmala UI"/>
           <w:b/>
           <w:szCs w:val="24"/>
         </w:rPr>
-        <w:t>ગ</w:t>
-      </w:r>
-      <w:proofErr w:type="spellEnd"/>
-      <w:r>
-        <w:rPr>
-          <w:rFonts w:ascii="Nirmala UI" w:hAnsi="Nirmala UI" w:cs="Nirmala UI"/>
-          <w:b/>
-          <w:szCs w:val="24"/>
-        </w:rPr>
         <w:t xml:space="preserve"> ,</w:t>
       </w:r>
-      <w:proofErr w:type="gramEnd"/>
     </w:p>
     <w:p>
       <w:pPr>
@@ -520,7 +472,6 @@
           <w:sz w:val="20"/>
         </w:rPr>
       </w:pPr>
-      <w:proofErr w:type="spellStart"/>
       <w:r>
         <w:rPr>
           <w:rFonts w:ascii="Nirmala UI" w:hAnsi="Nirmala UI" w:cs="Nirmala UI" w:hint="cs"/>
@@ -530,7 +481,6 @@
         </w:rPr>
         <w:t>વિજલપોર</w:t>
       </w:r>
-      <w:proofErr w:type="spellEnd"/>
       <w:r>
         <w:rPr>
           <w:rFonts w:ascii="Nirmala UI" w:hAnsi="Nirmala UI" w:cs="Nirmala UI"/>
@@ -540,7 +490,6 @@
         </w:rPr>
         <w:t xml:space="preserve">, </w:t>
       </w:r>
-      <w:proofErr w:type="spellStart"/>
       <w:r>
         <w:rPr>
           <w:rFonts w:ascii="Nirmala UI" w:hAnsi="Nirmala UI" w:cs="Nirmala UI" w:hint="cs"/>
@@ -550,7 +499,6 @@
         </w:rPr>
         <w:t>તા</w:t>
       </w:r>
-      <w:proofErr w:type="spellEnd"/>
       <w:r>
         <w:rPr>
           <w:rFonts w:ascii="Nirmala UI" w:hAnsi="Nirmala UI" w:cs="Nirmala UI"/>
@@ -560,7 +508,6 @@
         </w:rPr>
         <w:t xml:space="preserve">. </w:t>
       </w:r>
-      <w:proofErr w:type="spellStart"/>
       <w:r>
         <w:rPr>
           <w:rFonts w:ascii="Nirmala UI" w:hAnsi="Nirmala UI" w:cs="Nirmala UI" w:hint="cs"/>
@@ -570,7 +517,6 @@
         </w:rPr>
         <w:t>જલાલપોર</w:t>
       </w:r>
-      <w:proofErr w:type="spellEnd"/>
       <w:r>
         <w:rPr>
           <w:rFonts w:ascii="Nirmala UI" w:hAnsi="Nirmala UI" w:cs="Nirmala UI"/>
@@ -580,7 +526,6 @@
         </w:rPr>
         <w:t xml:space="preserve">, </w:t>
       </w:r>
-      <w:proofErr w:type="spellStart"/>
       <w:r>
         <w:rPr>
           <w:rFonts w:ascii="Nirmala UI" w:hAnsi="Nirmala UI" w:cs="Nirmala UI" w:hint="cs"/>
@@ -590,7 +535,6 @@
         </w:rPr>
         <w:t>જિ</w:t>
       </w:r>
-      <w:proofErr w:type="spellEnd"/>
       <w:r>
         <w:rPr>
           <w:rFonts w:ascii="Nirmala UI" w:hAnsi="Nirmala UI" w:cs="Nirmala UI"/>
@@ -600,7 +544,6 @@
         </w:rPr>
         <w:t xml:space="preserve">. </w:t>
       </w:r>
-      <w:proofErr w:type="spellStart"/>
       <w:r>
         <w:rPr>
           <w:rFonts w:ascii="Nirmala UI" w:hAnsi="Nirmala UI" w:cs="Nirmala UI" w:hint="cs"/>
@@ -610,7 +553,6 @@
         </w:rPr>
         <w:t>નવસારી</w:t>
       </w:r>
-      <w:proofErr w:type="spellEnd"/>
       <w:r>
         <w:rPr>
           <w:rFonts w:ascii="Nirmala UI" w:hAnsi="Nirmala UI" w:cs="Nirmala UI"/>
@@ -620,7 +562,6 @@
         </w:rPr>
         <w:t xml:space="preserve"> – 396 450 (</w:t>
       </w:r>
-      <w:proofErr w:type="spellStart"/>
       <w:r>
         <w:rPr>
           <w:rFonts w:ascii="Nirmala UI" w:hAnsi="Nirmala UI" w:cs="Nirmala UI" w:hint="cs"/>
@@ -630,7 +571,6 @@
         </w:rPr>
         <w:t>ગુજરત</w:t>
       </w:r>
-      <w:proofErr w:type="spellEnd"/>
       <w:r>
         <w:rPr>
           <w:rFonts w:ascii="Nirmala UI" w:hAnsi="Nirmala UI" w:cs="Nirmala UI"/>
@@ -912,7 +852,6 @@
           <w:sz w:val="20"/>
         </w:rPr>
       </w:pPr>
-      <w:proofErr w:type="spellStart"/>
       <w:r>
         <w:rPr>
           <w:rFonts w:ascii="Nirmala UI" w:hAnsi="Nirmala UI" w:cs="Nirmala UI"/>
@@ -921,7 +860,6 @@
         </w:rPr>
         <w:t>જા</w:t>
       </w:r>
-      <w:proofErr w:type="spellEnd"/>
       <w:r>
         <w:rPr>
           <w:b/>
@@ -929,7 +867,6 @@
         </w:rPr>
         <w:t xml:space="preserve">. </w:t>
       </w:r>
-      <w:proofErr w:type="spellStart"/>
       <w:r>
         <w:rPr>
           <w:rFonts w:ascii="Nirmala UI" w:hAnsi="Nirmala UI" w:cs="Nirmala UI"/>
@@ -938,7 +875,6 @@
         </w:rPr>
         <w:t>નંબર</w:t>
       </w:r>
-      <w:proofErr w:type="spellEnd"/>
       <w:r>
         <w:rPr>
           <w:b/>
@@ -1023,7 +959,6 @@
         </w:rPr>
         <w:tab/>
       </w:r>
-      <w:proofErr w:type="spellStart"/>
       <w:r>
         <w:rPr>
           <w:rFonts w:ascii="Nirmala UI" w:hAnsi="Nirmala UI" w:cs="Nirmala UI"/>
@@ -1032,7 +967,6 @@
         </w:rPr>
         <w:t>તારીખ</w:t>
       </w:r>
-      <w:proofErr w:type="spellEnd"/>
       <w:r>
         <w:rPr>
           <w:b/>
@@ -1112,7 +1046,6 @@
         </w:rPr>
         <w:tab/>
       </w:r>
-      <w:proofErr w:type="spellStart"/>
       <w:r>
         <w:rPr>
           <w:rFonts w:ascii="Nirmala UI" w:hAnsi="Nirmala UI" w:cs="Nirmala UI"/>
@@ -1129,9 +1062,25 @@
           <w:spacing w:val="20"/>
           <w:sz w:val="20"/>
         </w:rPr>
-        <w:t>થ</w:t>
-      </w:r>
-      <w:proofErr w:type="gramStart"/>
+        <w:t>થી</w:t>
+      </w:r>
+      <w:r>
+        <w:rPr>
+          <w:rFonts w:ascii="Nirmala UI" w:hAnsi="Nirmala UI" w:cs="Nirmala UI"/>
+          <w:b/>
+          <w:spacing w:val="20"/>
+          <w:sz w:val="20"/>
+        </w:rPr>
+        <w:t xml:space="preserve"> </w:t>
+      </w:r>
+      <w:r>
+        <w:rPr>
+          <w:b/>
+          <w:spacing w:val="20"/>
+          <w:sz w:val="20"/>
+        </w:rPr>
+        <w:t xml:space="preserve"> </w:t>
+      </w:r>
       <w:r>
         <w:rPr>
           <w:rFonts w:ascii="Nirmala UI" w:hAnsi="Nirmala UI" w:cs="Nirmala UI" w:hint="cs"/>
@@ -1139,65 +1088,25 @@
           <w:spacing w:val="20"/>
           <w:sz w:val="20"/>
         </w:rPr>
-        <w:t>ી</w:t>
-      </w:r>
-      <w:proofErr w:type="spellEnd"/>
-      <w:r>
-        <w:rPr>
-          <w:rFonts w:ascii="Nirmala UI" w:hAnsi="Nirmala UI" w:cs="Nirmala UI"/>
-          <w:b/>
-          <w:spacing w:val="20"/>
-          <w:sz w:val="20"/>
-        </w:rPr>
-        <w:t xml:space="preserve"> </w:t>
-      </w:r>
-      <w:r>
-        <w:rPr>
-          <w:b/>
-          <w:spacing w:val="20"/>
-          <w:sz w:val="20"/>
-        </w:rPr>
-        <w:t xml:space="preserve"> </w:t>
-      </w:r>
-      <w:proofErr w:type="spellStart"/>
-      <w:r>
-        <w:rPr>
-          <w:rFonts w:ascii="Nirmala UI" w:hAnsi="Nirmala UI" w:cs="Nirmala UI" w:hint="cs"/>
-          <w:b/>
-          <w:spacing w:val="20"/>
-          <w:sz w:val="20"/>
-        </w:rPr>
-        <w:t>પ</w:t>
-      </w:r>
-      <w:proofErr w:type="gramEnd"/>
-      <w:r>
-        <w:rPr>
-          <w:rFonts w:ascii="Nirmala UI" w:hAnsi="Nirmala UI" w:cs="Nirmala UI" w:hint="cs"/>
-          <w:b/>
-          <w:spacing w:val="20"/>
-          <w:sz w:val="20"/>
-        </w:rPr>
-        <w:t>્રમાનપત્ર</w:t>
-      </w:r>
-      <w:proofErr w:type="spellEnd"/>
-      <w:r>
-        <w:rPr>
-          <w:rFonts w:ascii="Nirmala UI" w:hAnsi="Nirmala UI" w:cs="Nirmala UI"/>
-          <w:b/>
-          <w:spacing w:val="20"/>
-          <w:sz w:val="20"/>
-        </w:rPr>
-        <w:t xml:space="preserve"> </w:t>
-      </w:r>
-      <w:r>
-        <w:rPr>
-          <w:b/>
-          <w:spacing w:val="20"/>
-          <w:sz w:val="20"/>
-        </w:rPr>
-        <w:t xml:space="preserve"> </w:t>
-      </w:r>
-      <w:proofErr w:type="spellStart"/>
+        <w:t>પ્રમાનપત્ર</w:t>
+      </w:r>
+      <w:r>
+        <w:rPr>
+          <w:rFonts w:ascii="Nirmala UI" w:hAnsi="Nirmala UI" w:cs="Nirmala UI"/>
+          <w:b/>
+          <w:spacing w:val="20"/>
+          <w:sz w:val="20"/>
+        </w:rPr>
+        <w:t xml:space="preserve"> </w:t>
+      </w:r>
+      <w:r>
+        <w:rPr>
+          <w:b/>
+          <w:spacing w:val="20"/>
+          <w:sz w:val="20"/>
+        </w:rPr>
+        <w:t xml:space="preserve"> </w:t>
+      </w:r>
       <w:r>
         <w:rPr>
           <w:rFonts w:ascii="Nirmala UI" w:hAnsi="Nirmala UI" w:cs="Nirmala UI"/>
@@ -1207,25 +1116,23 @@
         </w:rPr>
         <w:t>આપ્વામા</w:t>
       </w:r>
-      <w:proofErr w:type="spellEnd"/>
-      <w:r>
-        <w:rPr>
-          <w:rFonts w:ascii="Nirmala UI" w:hAnsi="Nirmala UI" w:cs="Nirmala UI"/>
-          <w:b/>
-          <w:spacing w:val="20"/>
-          <w:sz w:val="20"/>
-        </w:rPr>
-        <w:t xml:space="preserve"> </w:t>
-      </w:r>
-      <w:r>
-        <w:rPr>
-          <w:b/>
-          <w:spacing w:val="20"/>
-          <w:sz w:val="20"/>
-        </w:rPr>
-        <w:t xml:space="preserve"> </w:t>
-      </w:r>
-      <w:proofErr w:type="spellStart"/>
+      <w:r>
+        <w:rPr>
+          <w:rFonts w:ascii="Nirmala UI" w:hAnsi="Nirmala UI" w:cs="Nirmala UI"/>
+          <w:b/>
+          <w:spacing w:val="20"/>
+          <w:sz w:val="20"/>
+        </w:rPr>
+        <w:t xml:space="preserve"> </w:t>
+      </w:r>
+      <w:r>
+        <w:rPr>
+          <w:b/>
+          <w:spacing w:val="20"/>
+          <w:sz w:val="20"/>
+        </w:rPr>
+        <w:t xml:space="preserve"> </w:t>
+      </w:r>
       <w:r>
         <w:rPr>
           <w:rFonts w:ascii="Nirmala UI" w:hAnsi="Nirmala UI" w:cs="Nirmala UI"/>
@@ -1235,24 +1142,22 @@
         </w:rPr>
         <w:t>આવે</w:t>
       </w:r>
-      <w:proofErr w:type="spellEnd"/>
-      <w:r>
-        <w:rPr>
-          <w:b/>
-          <w:spacing w:val="20"/>
-          <w:sz w:val="20"/>
-        </w:rPr>
-        <w:t xml:space="preserve"> </w:t>
-      </w:r>
-      <w:r>
-        <w:rPr>
-          <w:b/>
-          <w:spacing w:val="20"/>
-          <w:sz w:val="20"/>
-        </w:rPr>
-        <w:t xml:space="preserve"> </w:t>
-      </w:r>
-      <w:proofErr w:type="spellStart"/>
+      <w:r>
+        <w:rPr>
+          <w:b/>
+          <w:spacing w:val="20"/>
+          <w:sz w:val="20"/>
+        </w:rPr>
+        <w:t xml:space="preserve"> </w:t>
+      </w:r>
+      <w:r>
+        <w:rPr>
+          <w:b/>
+          <w:spacing w:val="20"/>
+          <w:sz w:val="20"/>
+        </w:rPr>
+        <w:t xml:space="preserve"> </w:t>
+      </w:r>
       <w:r>
         <w:rPr>
           <w:rFonts w:ascii="Nirmala UI" w:hAnsi="Nirmala UI" w:cs="Nirmala UI"/>
@@ -1262,24 +1167,22 @@
         </w:rPr>
         <w:t>છે</w:t>
       </w:r>
-      <w:proofErr w:type="spellEnd"/>
-      <w:r>
-        <w:rPr>
-          <w:b/>
-          <w:spacing w:val="20"/>
-          <w:sz w:val="20"/>
-        </w:rPr>
-        <w:t xml:space="preserve"> </w:t>
-      </w:r>
-      <w:r>
-        <w:rPr>
-          <w:b/>
-          <w:spacing w:val="20"/>
-          <w:sz w:val="20"/>
-        </w:rPr>
-        <w:t xml:space="preserve"> </w:t>
-      </w:r>
-      <w:proofErr w:type="spellStart"/>
+      <w:r>
+        <w:rPr>
+          <w:b/>
+          <w:spacing w:val="20"/>
+          <w:sz w:val="20"/>
+        </w:rPr>
+        <w:t xml:space="preserve"> </w:t>
+      </w:r>
+      <w:r>
+        <w:rPr>
+          <w:b/>
+          <w:spacing w:val="20"/>
+          <w:sz w:val="20"/>
+        </w:rPr>
+        <w:t xml:space="preserve"> </w:t>
+      </w:r>
       <w:r>
         <w:rPr>
           <w:rFonts w:ascii="Nirmala UI" w:hAnsi="Nirmala UI" w:cs="Nirmala UI"/>
@@ -1289,7 +1192,6 @@
         </w:rPr>
         <w:t>કે</w:t>
       </w:r>
-      <w:proofErr w:type="spellEnd"/>
       <w:r>
         <w:rPr>
           <w:b/>
@@ -1314,7 +1216,6 @@
         </w:rPr>
         <w:t xml:space="preserve"> </w:t>
       </w:r>
-      <w:proofErr w:type="spellStart"/>
       <w:r>
         <w:rPr>
           <w:rFonts w:ascii="Nirmala UI" w:hAnsi="Nirmala UI" w:cs="Nirmala UI"/>
@@ -1324,7 +1225,6 @@
         </w:rPr>
         <w:t>કુમાર</w:t>
       </w:r>
-      <w:proofErr w:type="spellEnd"/>
       <w:r>
         <w:rPr>
           <w:b/>
@@ -1365,7 +1265,6 @@
         </w:rPr>
         <w:t xml:space="preserve"> </w:t>
       </w:r>
-      <w:proofErr w:type="spellStart"/>
       <w:r>
         <w:rPr>
           <w:rFonts w:ascii="Nirmala UI" w:hAnsi="Nirmala UI" w:cs="Nirmala UI"/>
@@ -1375,7 +1274,6 @@
         </w:rPr>
         <w:t>કુમારી</w:t>
       </w:r>
-      <w:proofErr w:type="spellEnd"/>
     </w:p>
     <w:p>
       <w:pPr>
@@ -1388,14 +1286,6 @@
       </w:pPr>
       <w:r>
         <w:rPr>
-          <w:b/>
-          <w:spacing w:val="20"/>
-          <w:sz w:val="20"/>
-        </w:rPr>
-        <w:t xml:space="preserve"> </w:t>
-      </w:r>
-      <w:r>
-        <w:rPr>
           <w:rFonts w:ascii="Nirmala UI" w:hAnsi="Nirmala UI" w:cs="Nirmala UI"/>
           <w:b/>
           <w:spacing w:val="20"/>
@@ -1411,7 +1301,6 @@
         </w:rPr>
         <w:t xml:space="preserve"> </w:t>
       </w:r>
-      <w:proofErr w:type="spellStart"/>
       <w:r>
         <w:rPr>
           <w:rFonts w:ascii="Nirmala UI" w:hAnsi="Nirmala UI" w:cs="Nirmala UI" w:hint="cs"/>
@@ -1421,7 +1310,6 @@
         </w:rPr>
         <w:t>ધોરણ</w:t>
       </w:r>
-      <w:proofErr w:type="spellEnd"/>
       <w:r>
         <w:rPr>
           <w:rFonts w:ascii="Nirmala UI" w:hAnsi="Nirmala UI" w:cs="Nirmala UI"/>
@@ -1440,7 +1328,66 @@
         </w:rPr>
         <w:t xml:space="preserve">$standard$ </w:t>
       </w:r>
-      <w:proofErr w:type="spellStart"/>
+      <w:r>
+        <w:rPr>
+          <w:rFonts w:ascii="Nirmala UI" w:hAnsi="Nirmala UI" w:cs="Nirmala UI"/>
+          <w:b/>
+          <w:spacing w:val="20"/>
+          <w:sz w:val="20"/>
+        </w:rPr>
+        <w:t>માં</w:t>
+      </w:r>
+      <w:r>
+        <w:rPr>
+          <w:rFonts w:ascii="Nirmala UI" w:hAnsi="Nirmala UI" w:cs="Nirmala UI"/>
+          <w:b/>
+          <w:spacing w:val="20"/>
+          <w:sz w:val="20"/>
+        </w:rPr>
+        <w:t xml:space="preserve"> </w:t>
+      </w:r>
+      <w:r>
+        <w:rPr>
+          <w:b/>
+          <w:spacing w:val="20"/>
+          <w:sz w:val="20"/>
+        </w:rPr>
+        <w:t xml:space="preserve"> </w:t>
+      </w:r>
+      <w:r>
+        <w:rPr>
+          <w:rFonts w:ascii="Nirmala UI" w:hAnsi="Nirmala UI" w:cs="Nirmala UI"/>
+          <w:b/>
+          <w:spacing w:val="20"/>
+          <w:sz w:val="20"/>
+        </w:rPr>
+        <w:t>અમારી</w:t>
+      </w:r>
+      <w:r>
+        <w:rPr>
+          <w:b/>
+          <w:spacing w:val="20"/>
+          <w:sz w:val="20"/>
+        </w:rPr>
+        <w:t xml:space="preserve"> </w:t>
+      </w:r>
+      <w:r>
+        <w:rPr>
+          <w:rFonts w:ascii="Nirmala UI" w:hAnsi="Nirmala UI" w:cs="Nirmala UI"/>
+          <w:b/>
+          <w:spacing w:val="20"/>
+          <w:sz w:val="20"/>
+        </w:rPr>
+        <w:t>શાળા</w:t>
+      </w:r>
+      <w:r>
+        <w:rPr>
+          <w:b/>
+          <w:spacing w:val="20"/>
+          <w:sz w:val="20"/>
+        </w:rPr>
+        <w:t xml:space="preserve"> </w:t>
+      </w:r>
       <w:r>
         <w:rPr>
           <w:rFonts w:ascii="Nirmala UI" w:hAnsi="Nirmala UI" w:cs="Nirmala UI"/>
@@ -1450,102 +1397,14 @@
         </w:rPr>
         <w:t>મા</w:t>
       </w:r>
-      <w:proofErr w:type="gramStart"/>
-      <w:r>
-        <w:rPr>
-          <w:rFonts w:ascii="Nirmala UI" w:hAnsi="Nirmala UI" w:cs="Nirmala UI"/>
-          <w:b/>
-          <w:spacing w:val="20"/>
-          <w:sz w:val="20"/>
-        </w:rPr>
-        <w:t>ં</w:t>
-      </w:r>
-      <w:proofErr w:type="spellEnd"/>
-      <w:r>
-        <w:rPr>
-          <w:rFonts w:ascii="Nirmala UI" w:hAnsi="Nirmala UI" w:cs="Nirmala UI"/>
-          <w:b/>
-          <w:spacing w:val="20"/>
-          <w:sz w:val="20"/>
-        </w:rPr>
-        <w:t xml:space="preserve"> </w:t>
-      </w:r>
-      <w:r>
-        <w:rPr>
-          <w:b/>
-          <w:spacing w:val="20"/>
-          <w:sz w:val="20"/>
-        </w:rPr>
-        <w:t xml:space="preserve"> </w:t>
-      </w:r>
-      <w:proofErr w:type="spellStart"/>
-      <w:r>
-        <w:rPr>
-          <w:rFonts w:ascii="Nirmala UI" w:hAnsi="Nirmala UI" w:cs="Nirmala UI"/>
-          <w:b/>
-          <w:spacing w:val="20"/>
-          <w:sz w:val="20"/>
-        </w:rPr>
-        <w:t>અમ</w:t>
-      </w:r>
-      <w:proofErr w:type="gramEnd"/>
-      <w:r>
-        <w:rPr>
-          <w:rFonts w:ascii="Nirmala UI" w:hAnsi="Nirmala UI" w:cs="Nirmala UI"/>
-          <w:b/>
-          <w:spacing w:val="20"/>
-          <w:sz w:val="20"/>
-        </w:rPr>
-        <w:t>ારી</w:t>
-      </w:r>
-      <w:proofErr w:type="spellEnd"/>
-      <w:r>
-        <w:rPr>
-          <w:b/>
-          <w:spacing w:val="20"/>
-          <w:sz w:val="20"/>
-        </w:rPr>
-        <w:t xml:space="preserve"> </w:t>
-      </w:r>
-      <w:proofErr w:type="spellStart"/>
-      <w:r>
-        <w:rPr>
-          <w:rFonts w:ascii="Nirmala UI" w:hAnsi="Nirmala UI" w:cs="Nirmala UI"/>
-          <w:b/>
-          <w:spacing w:val="20"/>
-          <w:sz w:val="20"/>
-        </w:rPr>
-        <w:t>શાળા</w:t>
-      </w:r>
-      <w:proofErr w:type="spellEnd"/>
-      <w:r>
-        <w:rPr>
-          <w:b/>
-          <w:spacing w:val="20"/>
-          <w:sz w:val="20"/>
-        </w:rPr>
-        <w:t xml:space="preserve"> </w:t>
-      </w:r>
-      <w:proofErr w:type="spellStart"/>
-      <w:r>
-        <w:rPr>
-          <w:rFonts w:ascii="Nirmala UI" w:hAnsi="Nirmala UI" w:cs="Nirmala UI"/>
-          <w:b/>
-          <w:spacing w:val="20"/>
-          <w:sz w:val="20"/>
-        </w:rPr>
-        <w:t>મા</w:t>
-      </w:r>
-      <w:proofErr w:type="spellEnd"/>
-      <w:r>
-        <w:rPr>
-          <w:b/>
-          <w:spacing w:val="20"/>
-          <w:sz w:val="20"/>
-        </w:rPr>
-        <w:t xml:space="preserve"> </w:t>
-      </w:r>
-      <w:proofErr w:type="spellStart"/>
+      <w:r>
+        <w:rPr>
+          <w:b/>
+          <w:spacing w:val="20"/>
+          <w:sz w:val="20"/>
+        </w:rPr>
+        <w:t xml:space="preserve"> </w:t>
+      </w:r>
       <w:r>
         <w:rPr>
           <w:rFonts w:ascii="Nirmala UI" w:hAnsi="Nirmala UI" w:cs="Nirmala UI"/>
@@ -1555,16 +1414,14 @@
         </w:rPr>
         <w:t>શૈક્ષણીક</w:t>
       </w:r>
-      <w:proofErr w:type="spellEnd"/>
-      <w:r>
-        <w:rPr>
-          <w:b/>
-          <w:spacing w:val="20"/>
-          <w:sz w:val="20"/>
-        </w:rPr>
-        <w:t xml:space="preserve"> </w:t>
-      </w:r>
-      <w:proofErr w:type="spellStart"/>
+      <w:r>
+        <w:rPr>
+          <w:b/>
+          <w:spacing w:val="20"/>
+          <w:sz w:val="20"/>
+        </w:rPr>
+        <w:t xml:space="preserve"> </w:t>
+      </w:r>
       <w:r>
         <w:rPr>
           <w:rFonts w:ascii="Nirmala UI" w:hAnsi="Nirmala UI" w:cs="Nirmala UI"/>
@@ -1574,7 +1431,6 @@
         </w:rPr>
         <w:t>વર્ષ</w:t>
       </w:r>
-      <w:proofErr w:type="spellEnd"/>
       <w:r>
         <w:rPr>
           <w:b/>
@@ -1608,7 +1464,6 @@
         </w:rPr>
         <w:t xml:space="preserve"> </w:t>
       </w:r>
-      <w:proofErr w:type="spellStart"/>
       <w:r>
         <w:rPr>
           <w:rFonts w:ascii="Nirmala UI" w:hAnsi="Nirmala UI" w:cs="Nirmala UI" w:hint="cs"/>
@@ -1618,17 +1473,15 @@
         </w:rPr>
         <w:t>માં</w:t>
       </w:r>
-      <w:proofErr w:type="spellEnd"/>
-      <w:r>
-        <w:rPr>
-          <w:rFonts w:ascii="Nirmala UI" w:hAnsi="Nirmala UI" w:cs="Nirmala UI"/>
-          <w:b/>
-          <w:spacing w:val="20"/>
-          <w:sz w:val="20"/>
-        </w:rPr>
-        <w:t xml:space="preserve"> </w:t>
-      </w:r>
-      <w:proofErr w:type="spellStart"/>
+      <w:r>
+        <w:rPr>
+          <w:rFonts w:ascii="Nirmala UI" w:hAnsi="Nirmala UI" w:cs="Nirmala UI"/>
+          <w:b/>
+          <w:spacing w:val="20"/>
+          <w:sz w:val="20"/>
+        </w:rPr>
+        <w:t xml:space="preserve"> </w:t>
+      </w:r>
       <w:r>
         <w:rPr>
           <w:rFonts w:ascii="Nirmala UI" w:hAnsi="Nirmala UI" w:cs="Nirmala UI"/>
@@ -1638,16 +1491,14 @@
         </w:rPr>
         <w:t>અભ્યાસ</w:t>
       </w:r>
-      <w:proofErr w:type="spellEnd"/>
-      <w:r>
-        <w:rPr>
-          <w:b/>
-          <w:spacing w:val="20"/>
-          <w:sz w:val="20"/>
-        </w:rPr>
-        <w:t xml:space="preserve"> </w:t>
-      </w:r>
-      <w:proofErr w:type="spellStart"/>
+      <w:r>
+        <w:rPr>
+          <w:b/>
+          <w:spacing w:val="20"/>
+          <w:sz w:val="20"/>
+        </w:rPr>
+        <w:t xml:space="preserve"> </w:t>
+      </w:r>
       <w:r>
         <w:rPr>
           <w:rFonts w:ascii="Nirmala UI" w:hAnsi="Nirmala UI" w:cs="Nirmala UI"/>
@@ -1657,16 +1508,14 @@
         </w:rPr>
         <w:t>કરે</w:t>
       </w:r>
-      <w:proofErr w:type="spellEnd"/>
-      <w:r>
-        <w:rPr>
-          <w:b/>
-          <w:spacing w:val="20"/>
-          <w:sz w:val="20"/>
-        </w:rPr>
-        <w:t xml:space="preserve"> </w:t>
-      </w:r>
-      <w:proofErr w:type="spellStart"/>
+      <w:r>
+        <w:rPr>
+          <w:b/>
+          <w:spacing w:val="20"/>
+          <w:sz w:val="20"/>
+        </w:rPr>
+        <w:t xml:space="preserve"> </w:t>
+      </w:r>
       <w:r>
         <w:rPr>
           <w:rFonts w:ascii="Nirmala UI" w:hAnsi="Nirmala UI" w:cs="Nirmala UI"/>
@@ -1676,7 +1525,6 @@
         </w:rPr>
         <w:t>છે</w:t>
       </w:r>
-      <w:proofErr w:type="spellEnd"/>
       <w:r>
         <w:rPr>
           <w:b/>
@@ -1694,7 +1542,6 @@
         </w:rPr>
         <w:t xml:space="preserve"> </w:t>
       </w:r>
-      <w:proofErr w:type="spellStart"/>
       <w:r>
         <w:rPr>
           <w:rFonts w:ascii="Nirmala UI" w:hAnsi="Nirmala UI" w:cs="Nirmala UI"/>
@@ -1704,16 +1551,14 @@
         </w:rPr>
         <w:t>અમારી</w:t>
       </w:r>
-      <w:proofErr w:type="spellEnd"/>
-      <w:r>
-        <w:rPr>
-          <w:b/>
-          <w:spacing w:val="20"/>
-          <w:sz w:val="20"/>
-        </w:rPr>
-        <w:t xml:space="preserve"> </w:t>
-      </w:r>
-      <w:proofErr w:type="spellStart"/>
+      <w:r>
+        <w:rPr>
+          <w:b/>
+          <w:spacing w:val="20"/>
+          <w:sz w:val="20"/>
+        </w:rPr>
+        <w:t xml:space="preserve"> </w:t>
+      </w:r>
       <w:r>
         <w:rPr>
           <w:rFonts w:ascii="Nirmala UI" w:hAnsi="Nirmala UI" w:cs="Nirmala UI"/>
@@ -1723,16 +1568,14 @@
         </w:rPr>
         <w:t>શાળાના</w:t>
       </w:r>
-      <w:proofErr w:type="spellEnd"/>
-      <w:r>
-        <w:rPr>
-          <w:b/>
-          <w:spacing w:val="20"/>
-          <w:sz w:val="20"/>
-        </w:rPr>
-        <w:t xml:space="preserve"> </w:t>
-      </w:r>
-      <w:proofErr w:type="spellStart"/>
+      <w:r>
+        <w:rPr>
+          <w:b/>
+          <w:spacing w:val="20"/>
+          <w:sz w:val="20"/>
+        </w:rPr>
+        <w:t xml:space="preserve"> </w:t>
+      </w:r>
       <w:r>
         <w:rPr>
           <w:rFonts w:ascii="Nirmala UI" w:hAnsi="Nirmala UI" w:cs="Nirmala UI"/>
@@ -1742,16 +1585,15 @@
         </w:rPr>
         <w:t>જેનેરલ</w:t>
       </w:r>
-      <w:proofErr w:type="spellEnd"/>
-      <w:r>
-        <w:rPr>
-          <w:b/>
-          <w:spacing w:val="20"/>
-          <w:sz w:val="20"/>
-        </w:rPr>
-        <w:t xml:space="preserve"> </w:t>
-      </w:r>
-      <w:proofErr w:type="spellStart"/>
+      <w:r>
+        <w:rPr>
+          <w:rFonts w:ascii="Nirmala UI" w:hAnsi="Nirmala UI" w:cs="Nirmala UI"/>
+          <w:b/>
+          <w:spacing w:val="20"/>
+          <w:sz w:val="20"/>
+        </w:rPr>
+        <w:t xml:space="preserve"> </w:t>
+      </w:r>
       <w:r>
         <w:rPr>
           <w:rFonts w:ascii="Nirmala UI" w:hAnsi="Nirmala UI" w:cs="Nirmala UI"/>
@@ -1761,16 +1603,15 @@
         </w:rPr>
         <w:t>રેજિસ્ટર</w:t>
       </w:r>
-      <w:proofErr w:type="spellEnd"/>
-      <w:r>
-        <w:rPr>
-          <w:b/>
-          <w:spacing w:val="20"/>
-          <w:sz w:val="20"/>
-        </w:rPr>
-        <w:t xml:space="preserve"> </w:t>
-      </w:r>
-      <w:proofErr w:type="spellStart"/>
+      <w:r>
+        <w:rPr>
+          <w:rFonts w:ascii="Nirmala UI" w:hAnsi="Nirmala UI" w:cs="Nirmala UI"/>
+          <w:b/>
+          <w:spacing w:val="20"/>
+          <w:sz w:val="20"/>
+        </w:rPr>
+        <w:t xml:space="preserve"> </w:t>
+      </w:r>
       <w:r>
         <w:rPr>
           <w:rFonts w:ascii="Nirmala UI" w:hAnsi="Nirmala UI" w:cs="Nirmala UI"/>
@@ -1780,16 +1621,14 @@
         </w:rPr>
         <w:t>પ્રમાણે</w:t>
       </w:r>
-      <w:proofErr w:type="spellEnd"/>
-      <w:r>
-        <w:rPr>
-          <w:b/>
-          <w:spacing w:val="20"/>
-          <w:sz w:val="20"/>
-        </w:rPr>
-        <w:t xml:space="preserve"> </w:t>
-      </w:r>
-      <w:proofErr w:type="spellStart"/>
+      <w:r>
+        <w:rPr>
+          <w:b/>
+          <w:spacing w:val="20"/>
+          <w:sz w:val="20"/>
+        </w:rPr>
+        <w:t xml:space="preserve"> </w:t>
+      </w:r>
       <w:r>
         <w:rPr>
           <w:rFonts w:ascii="Nirmala UI" w:hAnsi="Nirmala UI" w:cs="Nirmala UI"/>
@@ -1799,16 +1638,14 @@
         </w:rPr>
         <w:t>તેની</w:t>
       </w:r>
-      <w:proofErr w:type="spellEnd"/>
-      <w:r>
-        <w:rPr>
-          <w:b/>
-          <w:spacing w:val="20"/>
-          <w:sz w:val="20"/>
-        </w:rPr>
-        <w:t xml:space="preserve"> </w:t>
-      </w:r>
-      <w:proofErr w:type="spellStart"/>
+      <w:r>
+        <w:rPr>
+          <w:b/>
+          <w:spacing w:val="20"/>
+          <w:sz w:val="20"/>
+        </w:rPr>
+        <w:t xml:space="preserve"> </w:t>
+      </w:r>
       <w:r>
         <w:rPr>
           <w:rFonts w:ascii="Nirmala UI" w:hAnsi="Nirmala UI" w:cs="Nirmala UI"/>
@@ -1818,80 +1655,67 @@
         </w:rPr>
         <w:t>જન્મ</w:t>
       </w:r>
-      <w:proofErr w:type="spellEnd"/>
-      <w:r>
-        <w:rPr>
-          <w:b/>
-          <w:spacing w:val="20"/>
-          <w:sz w:val="20"/>
-        </w:rPr>
-        <w:t xml:space="preserve"> </w:t>
-      </w:r>
-      <w:proofErr w:type="spellStart"/>
-      <w:r>
-        <w:rPr>
-          <w:rFonts w:ascii="Nirmala UI" w:hAnsi="Nirmala UI" w:cs="Nirmala UI"/>
-          <w:b/>
-          <w:spacing w:val="20"/>
-          <w:sz w:val="20"/>
-        </w:rPr>
-        <w:t>તારી</w:t>
-      </w:r>
-      <w:proofErr w:type="gramStart"/>
-      <w:r>
-        <w:rPr>
-          <w:rFonts w:ascii="Nirmala UI" w:hAnsi="Nirmala UI" w:cs="Nirmala UI"/>
-          <w:b/>
-          <w:spacing w:val="20"/>
-          <w:sz w:val="20"/>
-        </w:rPr>
-        <w:t>ખ</w:t>
-      </w:r>
-      <w:proofErr w:type="spellEnd"/>
-      <w:r>
-        <w:rPr>
-          <w:rFonts w:ascii="Nirmala UI" w:hAnsi="Nirmala UI" w:cs="Nirmala UI"/>
-          <w:b/>
-          <w:spacing w:val="20"/>
-          <w:sz w:val="20"/>
-        </w:rPr>
-        <w:t xml:space="preserve"> </w:t>
-      </w:r>
-      <w:r>
-        <w:rPr>
-          <w:b/>
-          <w:spacing w:val="20"/>
-          <w:sz w:val="20"/>
-        </w:rPr>
-        <w:t xml:space="preserve"> </w:t>
-      </w:r>
-      <w:r>
-        <w:rPr>
-          <w:rFonts w:ascii="Nirmala UI" w:hAnsi="Nirmala UI" w:cs="Nirmala UI"/>
-          <w:b/>
-          <w:spacing w:val="20"/>
-          <w:sz w:val="20"/>
-        </w:rPr>
-        <w:t>$</w:t>
-      </w:r>
-      <w:proofErr w:type="gramEnd"/>
-      <w:r>
-        <w:rPr>
-          <w:rFonts w:ascii="Nirmala UI" w:hAnsi="Nirmala UI" w:cs="Nirmala UI"/>
-          <w:b/>
-          <w:spacing w:val="20"/>
-          <w:sz w:val="20"/>
-        </w:rPr>
-        <w:t>dob$</w:t>
-      </w:r>
-      <w:r>
-        <w:rPr>
-          <w:rFonts w:ascii="Nirmala UI" w:hAnsi="Nirmala UI" w:cs="Nirmala UI"/>
-          <w:b/>
-          <w:spacing w:val="20"/>
-          <w:sz w:val="20"/>
-        </w:rPr>
-        <w:t xml:space="preserve">  </w:t>
+      <w:r>
+        <w:rPr>
+          <w:b/>
+          <w:spacing w:val="20"/>
+          <w:sz w:val="20"/>
+        </w:rPr>
+        <w:t xml:space="preserve"> </w:t>
+      </w:r>
+      <w:r>
+        <w:rPr>
+          <w:rFonts w:ascii="Nirmala UI" w:hAnsi="Nirmala UI" w:cs="Nirmala UI"/>
+          <w:b/>
+          <w:spacing w:val="20"/>
+          <w:sz w:val="20"/>
+        </w:rPr>
+        <w:t>તારીખ</w:t>
+      </w:r>
+      <w:r>
+        <w:rPr>
+          <w:rFonts w:ascii="Nirmala UI" w:hAnsi="Nirmala UI" w:cs="Nirmala UI"/>
+          <w:b/>
+          <w:spacing w:val="20"/>
+          <w:sz w:val="20"/>
+        </w:rPr>
+        <w:t xml:space="preserve"> </w:t>
+      </w:r>
+      <w:r>
+        <w:rPr>
+          <w:rFonts w:ascii="Nirmala UI" w:hAnsi="Nirmala UI" w:cs="Nirmala UI"/>
+          <w:b/>
+          <w:spacing w:val="20"/>
+          <w:sz w:val="20"/>
+        </w:rPr>
+        <w:t xml:space="preserve"> </w:t>
+      </w:r>
+      <w:r>
+        <w:rPr>
+          <w:rFonts w:ascii="Nirmala UI" w:hAnsi="Nirmala UI" w:cs="Nirmala UI"/>
+          <w:b/>
+          <w:spacing w:val="20"/>
+          <w:sz w:val="20"/>
+        </w:rPr>
+        <w:t>$dob$</w:t>
+      </w:r>
+      <w:r>
+        <w:rPr>
+          <w:rFonts w:ascii="Nirmala UI" w:hAnsi="Nirmala UI" w:cs="Nirmala UI"/>
+          <w:b/>
+          <w:spacing w:val="20"/>
+          <w:sz w:val="20"/>
+        </w:rPr>
+        <w:t xml:space="preserve"> </w:t>
+      </w:r>
+      <w:r>
+        <w:rPr>
+          <w:rFonts w:ascii="Nirmala UI" w:hAnsi="Nirmala UI" w:cs="Nirmala UI"/>
+          <w:b/>
+          <w:spacing w:val="20"/>
+          <w:sz w:val="20"/>
+        </w:rPr>
+        <w:t xml:space="preserve"> </w:t>
       </w:r>
       <w:r>
         <w:rPr>
@@ -1915,7 +1739,15 @@
           <w:spacing w:val="20"/>
           <w:sz w:val="20"/>
         </w:rPr>
-        <w:t>_________________________________________</w:t>
+        <w:t>______________________________</w:t>
+      </w:r>
+      <w:r>
+        <w:rPr>
+          <w:b/>
+          <w:spacing w:val="20"/>
+          <w:sz w:val="20"/>
+        </w:rPr>
+        <w:t>_</w:t>
       </w:r>
       <w:r>
         <w:rPr>
@@ -1925,7 +1757,6 @@
         </w:rPr>
         <w:t xml:space="preserve">) </w:t>
       </w:r>
-      <w:proofErr w:type="spellStart"/>
       <w:r>
         <w:rPr>
           <w:rFonts w:ascii="Nirmala UI" w:hAnsi="Nirmala UI" w:cs="Nirmala UI"/>
@@ -1935,16 +1766,14 @@
         </w:rPr>
         <w:t>અને</w:t>
       </w:r>
-      <w:proofErr w:type="spellEnd"/>
-      <w:r>
-        <w:rPr>
-          <w:b/>
-          <w:spacing w:val="20"/>
-          <w:sz w:val="20"/>
-        </w:rPr>
-        <w:t xml:space="preserve"> </w:t>
-      </w:r>
-      <w:proofErr w:type="spellStart"/>
+      <w:r>
+        <w:rPr>
+          <w:b/>
+          <w:spacing w:val="20"/>
+          <w:sz w:val="20"/>
+        </w:rPr>
+        <w:t xml:space="preserve"> </w:t>
+      </w:r>
       <w:r>
         <w:rPr>
           <w:rFonts w:ascii="Nirmala UI" w:hAnsi="Nirmala UI" w:cs="Nirmala UI"/>
@@ -1954,16 +1783,14 @@
         </w:rPr>
         <w:t>તેની</w:t>
       </w:r>
-      <w:proofErr w:type="spellEnd"/>
-      <w:r>
-        <w:rPr>
-          <w:b/>
-          <w:spacing w:val="20"/>
-          <w:sz w:val="20"/>
-        </w:rPr>
-        <w:t xml:space="preserve"> </w:t>
-      </w:r>
-      <w:proofErr w:type="spellStart"/>
+      <w:r>
+        <w:rPr>
+          <w:b/>
+          <w:spacing w:val="20"/>
+          <w:sz w:val="20"/>
+        </w:rPr>
+        <w:t xml:space="preserve"> </w:t>
+      </w:r>
       <w:r>
         <w:rPr>
           <w:rFonts w:ascii="Nirmala UI" w:hAnsi="Nirmala UI" w:cs="Nirmala UI"/>
@@ -1973,7 +1800,6 @@
         </w:rPr>
         <w:t>જાતિ</w:t>
       </w:r>
-      <w:proofErr w:type="spellEnd"/>
       <w:r>
         <w:rPr>
           <w:b/>
@@ -1982,7 +1808,6 @@
         </w:rPr>
         <w:t xml:space="preserve">, </w:t>
       </w:r>
-      <w:proofErr w:type="spellStart"/>
       <w:r>
         <w:rPr>
           <w:rFonts w:ascii="Nirmala UI" w:hAnsi="Nirmala UI" w:cs="Nirmala UI"/>
@@ -1992,7 +1817,6 @@
         </w:rPr>
         <w:t>પેટાજ્ઞાતિ</w:t>
       </w:r>
-      <w:proofErr w:type="spellEnd"/>
       <w:r>
         <w:rPr>
           <w:b/>
@@ -2018,7 +1842,6 @@
         </w:rPr>
         <w:t xml:space="preserve"> </w:t>
       </w:r>
-      <w:proofErr w:type="spellStart"/>
       <w:r>
         <w:rPr>
           <w:rFonts w:ascii="Nirmala UI" w:hAnsi="Nirmala UI" w:cs="Nirmala UI"/>
@@ -2028,7 +1851,6 @@
         </w:rPr>
         <w:t>છે</w:t>
       </w:r>
-      <w:proofErr w:type="spellEnd"/>
       <w:r>
         <w:rPr>
           <w:b/>
@@ -2037,7 +1859,6 @@
         </w:rPr>
         <w:t xml:space="preserve">. </w:t>
       </w:r>
-      <w:proofErr w:type="spellStart"/>
       <w:r>
         <w:rPr>
           <w:rFonts w:ascii="Nirmala UI" w:hAnsi="Nirmala UI" w:cs="Nirmala UI"/>
@@ -2047,16 +1868,14 @@
         </w:rPr>
         <w:t>તેનો</w:t>
       </w:r>
-      <w:proofErr w:type="spellEnd"/>
-      <w:r>
-        <w:rPr>
-          <w:b/>
-          <w:spacing w:val="20"/>
-          <w:sz w:val="20"/>
-        </w:rPr>
-        <w:t xml:space="preserve"> </w:t>
-      </w:r>
-      <w:proofErr w:type="spellStart"/>
+      <w:r>
+        <w:rPr>
+          <w:b/>
+          <w:spacing w:val="20"/>
+          <w:sz w:val="20"/>
+        </w:rPr>
+        <w:t xml:space="preserve"> </w:t>
+      </w:r>
       <w:r>
         <w:rPr>
           <w:rFonts w:ascii="Nirmala UI" w:hAnsi="Nirmala UI" w:cs="Nirmala UI"/>
@@ -2066,16 +1885,14 @@
         </w:rPr>
         <w:t>જેનેરલ</w:t>
       </w:r>
-      <w:proofErr w:type="spellEnd"/>
-      <w:r>
-        <w:rPr>
-          <w:b/>
-          <w:spacing w:val="20"/>
-          <w:sz w:val="20"/>
-        </w:rPr>
-        <w:t xml:space="preserve"> </w:t>
-      </w:r>
-      <w:proofErr w:type="spellStart"/>
+      <w:r>
+        <w:rPr>
+          <w:b/>
+          <w:spacing w:val="20"/>
+          <w:sz w:val="20"/>
+        </w:rPr>
+        <w:t xml:space="preserve"> </w:t>
+      </w:r>
       <w:r>
         <w:rPr>
           <w:rFonts w:ascii="Nirmala UI" w:hAnsi="Nirmala UI" w:cs="Nirmala UI"/>
@@ -2085,102 +1902,61 @@
         </w:rPr>
         <w:t>રેજિસ્ટર</w:t>
       </w:r>
-      <w:proofErr w:type="spellEnd"/>
-      <w:r>
-        <w:rPr>
-          <w:b/>
-          <w:spacing w:val="20"/>
-          <w:sz w:val="20"/>
-        </w:rPr>
-        <w:t xml:space="preserve"> </w:t>
-      </w:r>
-      <w:proofErr w:type="spellStart"/>
-      <w:r>
-        <w:rPr>
-          <w:rFonts w:ascii="Nirmala UI" w:hAnsi="Nirmala UI" w:cs="Nirmala UI"/>
-          <w:b/>
-          <w:spacing w:val="20"/>
-          <w:sz w:val="20"/>
-        </w:rPr>
-        <w:t>નં</w:t>
-      </w:r>
-      <w:proofErr w:type="gramStart"/>
-      <w:r>
-        <w:rPr>
-          <w:rFonts w:ascii="Nirmala UI" w:hAnsi="Nirmala UI" w:cs="Nirmala UI"/>
-          <w:b/>
-          <w:spacing w:val="20"/>
-          <w:sz w:val="20"/>
-        </w:rPr>
-        <w:t>બર</w:t>
-      </w:r>
-      <w:proofErr w:type="spellEnd"/>
-      <w:r>
-        <w:rPr>
-          <w:rFonts w:ascii="Nirmala UI" w:hAnsi="Nirmala UI" w:cs="Nirmala UI"/>
-          <w:b/>
-          <w:spacing w:val="20"/>
-          <w:sz w:val="20"/>
-        </w:rPr>
-        <w:t xml:space="preserve"> </w:t>
-      </w:r>
-      <w:r>
-        <w:rPr>
-          <w:rFonts w:ascii="Nirmala UI" w:hAnsi="Nirmala UI" w:cs="Nirmala UI"/>
-          <w:b/>
-          <w:spacing w:val="20"/>
-          <w:sz w:val="20"/>
-        </w:rPr>
-        <w:t xml:space="preserve"> </w:t>
-      </w:r>
-      <w:r>
-        <w:rPr>
-          <w:rFonts w:ascii="Nirmala UI" w:hAnsi="Nirmala UI" w:cs="Nirmala UI"/>
-          <w:b/>
-          <w:spacing w:val="20"/>
-          <w:sz w:val="20"/>
-        </w:rPr>
-        <w:t>$</w:t>
-      </w:r>
-      <w:proofErr w:type="spellStart"/>
-      <w:proofErr w:type="gramEnd"/>
-      <w:r>
-        <w:rPr>
-          <w:rFonts w:ascii="Nirmala UI" w:hAnsi="Nirmala UI" w:cs="Nirmala UI"/>
-          <w:b/>
-          <w:spacing w:val="20"/>
-          <w:sz w:val="20"/>
-        </w:rPr>
-        <w:t>registerNumber</w:t>
-      </w:r>
-      <w:proofErr w:type="spellEnd"/>
-      <w:r>
-        <w:rPr>
-          <w:rFonts w:ascii="Nirmala UI" w:hAnsi="Nirmala UI" w:cs="Nirmala UI"/>
-          <w:b/>
-          <w:spacing w:val="20"/>
-          <w:sz w:val="20"/>
-        </w:rPr>
-        <w:t>$</w:t>
-      </w:r>
-      <w:r>
-        <w:rPr>
-          <w:rFonts w:ascii="Nirmala UI" w:hAnsi="Nirmala UI" w:cs="Nirmala UI"/>
-          <w:b/>
-          <w:spacing w:val="20"/>
-          <w:sz w:val="20"/>
-        </w:rPr>
-        <w:t xml:space="preserve"> </w:t>
-      </w:r>
-      <w:r>
-        <w:rPr>
-          <w:b/>
-          <w:spacing w:val="20"/>
-          <w:sz w:val="20"/>
-        </w:rPr>
-        <w:t xml:space="preserve"> </w:t>
-      </w:r>
-      <w:proofErr w:type="spellStart"/>
+      <w:r>
+        <w:rPr>
+          <w:b/>
+          <w:spacing w:val="20"/>
+          <w:sz w:val="20"/>
+        </w:rPr>
+        <w:t xml:space="preserve"> </w:t>
+      </w:r>
+      <w:r>
+        <w:rPr>
+          <w:rFonts w:ascii="Nirmala UI" w:hAnsi="Nirmala UI" w:cs="Nirmala UI"/>
+          <w:b/>
+          <w:spacing w:val="20"/>
+          <w:sz w:val="20"/>
+        </w:rPr>
+        <w:t>નંબર</w:t>
+      </w:r>
+      <w:r>
+        <w:rPr>
+          <w:rFonts w:ascii="Nirmala UI" w:hAnsi="Nirmala UI" w:cs="Nirmala UI"/>
+          <w:b/>
+          <w:spacing w:val="20"/>
+          <w:sz w:val="20"/>
+        </w:rPr>
+        <w:t xml:space="preserve"> </w:t>
+      </w:r>
+      <w:r>
+        <w:rPr>
+          <w:rFonts w:ascii="Nirmala UI" w:hAnsi="Nirmala UI" w:cs="Nirmala UI"/>
+          <w:b/>
+          <w:spacing w:val="20"/>
+          <w:sz w:val="20"/>
+        </w:rPr>
+        <w:t xml:space="preserve"> </w:t>
+      </w:r>
+      <w:r>
+        <w:rPr>
+          <w:rFonts w:ascii="Nirmala UI" w:hAnsi="Nirmala UI" w:cs="Nirmala UI"/>
+          <w:b/>
+          <w:spacing w:val="20"/>
+          <w:sz w:val="20"/>
+        </w:rPr>
+        <w:t>$reg$</w:t>
+      </w:r>
+      <w:r>
+        <w:rPr>
+          <w:rFonts w:ascii="Nirmala UI" w:hAnsi="Nirmala UI" w:cs="Nirmala UI"/>
+          <w:b/>
+          <w:spacing w:val="20"/>
+          <w:sz w:val="20"/>
+        </w:rPr>
+        <w:t xml:space="preserve"> </w:t>
+      </w:r>
+      <w:bookmarkStart w:id="0" w:name="_GoBack"/>
+      <w:bookmarkEnd w:id="0"/>
       <w:r>
         <w:rPr>
           <w:rFonts w:ascii="Nirmala UI" w:hAnsi="Nirmala UI" w:cs="Nirmala UI"/>
@@ -2190,7 +1966,6 @@
         </w:rPr>
         <w:t>છે</w:t>
       </w:r>
-      <w:proofErr w:type="spellEnd"/>
       <w:r>
         <w:rPr>
           <w:b/>
@@ -2228,7 +2003,6 @@
         <w:tab/>
         <w:t xml:space="preserve">        </w:t>
       </w:r>
-      <w:proofErr w:type="spellStart"/>
       <w:r>
         <w:rPr>
           <w:rFonts w:ascii="Nirmala UI" w:hAnsi="Nirmala UI" w:cs="Nirmala UI"/>
@@ -2238,16 +2012,14 @@
         </w:rPr>
         <w:t>મારી</w:t>
       </w:r>
-      <w:proofErr w:type="spellEnd"/>
-      <w:r>
-        <w:rPr>
-          <w:b/>
-          <w:spacing w:val="20"/>
-          <w:sz w:val="20"/>
-        </w:rPr>
-        <w:t xml:space="preserve"> </w:t>
-      </w:r>
-      <w:proofErr w:type="spellStart"/>
+      <w:r>
+        <w:rPr>
+          <w:b/>
+          <w:spacing w:val="20"/>
+          <w:sz w:val="20"/>
+        </w:rPr>
+        <w:t xml:space="preserve"> </w:t>
+      </w:r>
       <w:r>
         <w:rPr>
           <w:rFonts w:ascii="Nirmala UI" w:hAnsi="Nirmala UI" w:cs="Nirmala UI"/>
@@ -2257,16 +2029,14 @@
         </w:rPr>
         <w:t>જાણ</w:t>
       </w:r>
-      <w:proofErr w:type="spellEnd"/>
-      <w:r>
-        <w:rPr>
-          <w:b/>
-          <w:spacing w:val="20"/>
-          <w:sz w:val="20"/>
-        </w:rPr>
-        <w:t xml:space="preserve"> </w:t>
-      </w:r>
-      <w:proofErr w:type="spellStart"/>
+      <w:r>
+        <w:rPr>
+          <w:b/>
+          <w:spacing w:val="20"/>
+          <w:sz w:val="20"/>
+        </w:rPr>
+        <w:t xml:space="preserve"> </w:t>
+      </w:r>
       <w:r>
         <w:rPr>
           <w:rFonts w:ascii="Nirmala UI" w:hAnsi="Nirmala UI" w:cs="Nirmala UI"/>
@@ -2276,16 +2046,14 @@
         </w:rPr>
         <w:t>મુજબ</w:t>
       </w:r>
-      <w:proofErr w:type="spellEnd"/>
-      <w:r>
-        <w:rPr>
-          <w:b/>
-          <w:spacing w:val="20"/>
-          <w:sz w:val="20"/>
-        </w:rPr>
-        <w:t xml:space="preserve"> </w:t>
-      </w:r>
-      <w:proofErr w:type="spellStart"/>
+      <w:r>
+        <w:rPr>
+          <w:b/>
+          <w:spacing w:val="20"/>
+          <w:sz w:val="20"/>
+        </w:rPr>
+        <w:t xml:space="preserve"> </w:t>
+      </w:r>
       <w:r>
         <w:rPr>
           <w:rFonts w:ascii="Nirmala UI" w:hAnsi="Nirmala UI" w:cs="Nirmala UI"/>
@@ -2295,16 +2063,14 @@
         </w:rPr>
         <w:t>તેની</w:t>
       </w:r>
-      <w:proofErr w:type="spellEnd"/>
-      <w:r>
-        <w:rPr>
-          <w:b/>
-          <w:spacing w:val="20"/>
-          <w:sz w:val="20"/>
-        </w:rPr>
-        <w:t xml:space="preserve"> </w:t>
-      </w:r>
-      <w:proofErr w:type="spellStart"/>
+      <w:r>
+        <w:rPr>
+          <w:b/>
+          <w:spacing w:val="20"/>
+          <w:sz w:val="20"/>
+        </w:rPr>
+        <w:t xml:space="preserve"> </w:t>
+      </w:r>
       <w:r>
         <w:rPr>
           <w:rFonts w:ascii="Nirmala UI" w:hAnsi="Nirmala UI" w:cs="Nirmala UI"/>
@@ -2314,16 +2080,14 @@
         </w:rPr>
         <w:t>ચાલચલગત</w:t>
       </w:r>
-      <w:proofErr w:type="spellEnd"/>
-      <w:r>
-        <w:rPr>
-          <w:b/>
-          <w:spacing w:val="20"/>
-          <w:sz w:val="20"/>
-        </w:rPr>
-        <w:t xml:space="preserve"> </w:t>
-      </w:r>
-      <w:proofErr w:type="spellStart"/>
+      <w:r>
+        <w:rPr>
+          <w:b/>
+          <w:spacing w:val="20"/>
+          <w:sz w:val="20"/>
+        </w:rPr>
+        <w:t xml:space="preserve"> </w:t>
+      </w:r>
       <w:r>
         <w:rPr>
           <w:rFonts w:ascii="Nirmala UI" w:hAnsi="Nirmala UI" w:cs="Nirmala UI"/>
@@ -2333,16 +2097,14 @@
         </w:rPr>
         <w:t>તથા</w:t>
       </w:r>
-      <w:proofErr w:type="spellEnd"/>
-      <w:r>
-        <w:rPr>
-          <w:b/>
-          <w:spacing w:val="20"/>
-          <w:sz w:val="20"/>
-        </w:rPr>
-        <w:t xml:space="preserve"> </w:t>
-      </w:r>
-      <w:proofErr w:type="spellStart"/>
+      <w:r>
+        <w:rPr>
+          <w:b/>
+          <w:spacing w:val="20"/>
+          <w:sz w:val="20"/>
+        </w:rPr>
+        <w:t xml:space="preserve"> </w:t>
+      </w:r>
       <w:r>
         <w:rPr>
           <w:rFonts w:ascii="Nirmala UI" w:hAnsi="Nirmala UI" w:cs="Nirmala UI"/>
@@ -2352,16 +2114,14 @@
         </w:rPr>
         <w:t>વ્યવહાર</w:t>
       </w:r>
-      <w:proofErr w:type="spellEnd"/>
-      <w:r>
-        <w:rPr>
-          <w:b/>
-          <w:spacing w:val="20"/>
-          <w:sz w:val="20"/>
-        </w:rPr>
-        <w:t xml:space="preserve"> </w:t>
-      </w:r>
-      <w:proofErr w:type="spellStart"/>
+      <w:r>
+        <w:rPr>
+          <w:b/>
+          <w:spacing w:val="20"/>
+          <w:sz w:val="20"/>
+        </w:rPr>
+        <w:t xml:space="preserve"> </w:t>
+      </w:r>
       <w:r>
         <w:rPr>
           <w:rFonts w:ascii="Nirmala UI" w:hAnsi="Nirmala UI" w:cs="Nirmala UI"/>
@@ -2371,16 +2131,14 @@
         </w:rPr>
         <w:t>સારા</w:t>
       </w:r>
-      <w:proofErr w:type="spellEnd"/>
-      <w:r>
-        <w:rPr>
-          <w:b/>
-          <w:spacing w:val="20"/>
-          <w:sz w:val="20"/>
-        </w:rPr>
-        <w:t xml:space="preserve"> </w:t>
-      </w:r>
-      <w:proofErr w:type="spellStart"/>
+      <w:r>
+        <w:rPr>
+          <w:b/>
+          <w:spacing w:val="20"/>
+          <w:sz w:val="20"/>
+        </w:rPr>
+        <w:t xml:space="preserve"> </w:t>
+      </w:r>
       <w:r>
         <w:rPr>
           <w:rFonts w:ascii="Nirmala UI" w:hAnsi="Nirmala UI" w:cs="Nirmala UI"/>
@@ -2390,7 +2148,6 @@
         </w:rPr>
         <w:t>છે</w:t>
       </w:r>
-      <w:proofErr w:type="spellEnd"/>
       <w:r>
         <w:rPr>
           <w:b/>
@@ -2399,7 +2156,6 @@
         </w:rPr>
         <w:t xml:space="preserve">. </w:t>
       </w:r>
-      <w:proofErr w:type="spellStart"/>
       <w:r>
         <w:rPr>
           <w:rFonts w:ascii="Nirmala UI" w:hAnsi="Nirmala UI" w:cs="Nirmala UI"/>
@@ -2409,16 +2165,14 @@
         </w:rPr>
         <w:t>ઉપરોક્ત</w:t>
       </w:r>
-      <w:proofErr w:type="spellEnd"/>
-      <w:r>
-        <w:rPr>
-          <w:b/>
-          <w:spacing w:val="20"/>
-          <w:sz w:val="20"/>
-        </w:rPr>
-        <w:t xml:space="preserve"> </w:t>
-      </w:r>
-      <w:proofErr w:type="spellStart"/>
+      <w:r>
+        <w:rPr>
+          <w:b/>
+          <w:spacing w:val="20"/>
+          <w:sz w:val="20"/>
+        </w:rPr>
+        <w:t xml:space="preserve"> </w:t>
+      </w:r>
       <w:r>
         <w:rPr>
           <w:rFonts w:ascii="Nirmala UI" w:hAnsi="Nirmala UI" w:cs="Nirmala UI"/>
@@ -2428,16 +2182,14 @@
         </w:rPr>
         <w:t>વિગત</w:t>
       </w:r>
-      <w:proofErr w:type="spellEnd"/>
-      <w:r>
-        <w:rPr>
-          <w:b/>
-          <w:spacing w:val="20"/>
-          <w:sz w:val="20"/>
-        </w:rPr>
-        <w:t xml:space="preserve"> </w:t>
-      </w:r>
-      <w:proofErr w:type="spellStart"/>
+      <w:r>
+        <w:rPr>
+          <w:b/>
+          <w:spacing w:val="20"/>
+          <w:sz w:val="20"/>
+        </w:rPr>
+        <w:t xml:space="preserve"> </w:t>
+      </w:r>
       <w:r>
         <w:rPr>
           <w:rFonts w:ascii="Nirmala UI" w:hAnsi="Nirmala UI" w:cs="Nirmala UI"/>
@@ -2447,16 +2199,14 @@
         </w:rPr>
         <w:t>શાળાના</w:t>
       </w:r>
-      <w:proofErr w:type="spellEnd"/>
-      <w:r>
-        <w:rPr>
-          <w:b/>
-          <w:spacing w:val="20"/>
-          <w:sz w:val="20"/>
-        </w:rPr>
-        <w:t xml:space="preserve"> </w:t>
-      </w:r>
-      <w:proofErr w:type="spellStart"/>
+      <w:r>
+        <w:rPr>
+          <w:b/>
+          <w:spacing w:val="20"/>
+          <w:sz w:val="20"/>
+        </w:rPr>
+        <w:t xml:space="preserve"> </w:t>
+      </w:r>
       <w:r>
         <w:rPr>
           <w:rFonts w:ascii="Nirmala UI" w:hAnsi="Nirmala UI" w:cs="Nirmala UI"/>
@@ -2466,16 +2216,14 @@
         </w:rPr>
         <w:t>જેનેરલ</w:t>
       </w:r>
-      <w:proofErr w:type="spellEnd"/>
-      <w:r>
-        <w:rPr>
-          <w:b/>
-          <w:spacing w:val="20"/>
-          <w:sz w:val="20"/>
-        </w:rPr>
-        <w:t xml:space="preserve"> </w:t>
-      </w:r>
-      <w:proofErr w:type="spellStart"/>
+      <w:r>
+        <w:rPr>
+          <w:b/>
+          <w:spacing w:val="20"/>
+          <w:sz w:val="20"/>
+        </w:rPr>
+        <w:t xml:space="preserve"> </w:t>
+      </w:r>
       <w:r>
         <w:rPr>
           <w:rFonts w:ascii="Nirmala UI" w:hAnsi="Nirmala UI" w:cs="Nirmala UI"/>
@@ -2485,16 +2233,14 @@
         </w:rPr>
         <w:t>રેજિસ્ટરના</w:t>
       </w:r>
-      <w:proofErr w:type="spellEnd"/>
-      <w:r>
-        <w:rPr>
-          <w:b/>
-          <w:spacing w:val="20"/>
-          <w:sz w:val="20"/>
-        </w:rPr>
-        <w:t xml:space="preserve"> </w:t>
-      </w:r>
-      <w:proofErr w:type="spellStart"/>
+      <w:r>
+        <w:rPr>
+          <w:b/>
+          <w:spacing w:val="20"/>
+          <w:sz w:val="20"/>
+        </w:rPr>
+        <w:t xml:space="preserve"> </w:t>
+      </w:r>
       <w:r>
         <w:rPr>
           <w:rFonts w:ascii="Nirmala UI" w:hAnsi="Nirmala UI" w:cs="Nirmala UI"/>
@@ -2504,16 +2250,14 @@
         </w:rPr>
         <w:t>આધારે</w:t>
       </w:r>
-      <w:proofErr w:type="spellEnd"/>
-      <w:r>
-        <w:rPr>
-          <w:b/>
-          <w:spacing w:val="20"/>
-          <w:sz w:val="20"/>
-        </w:rPr>
-        <w:t xml:space="preserve"> </w:t>
-      </w:r>
-      <w:proofErr w:type="spellStart"/>
+      <w:r>
+        <w:rPr>
+          <w:b/>
+          <w:spacing w:val="20"/>
+          <w:sz w:val="20"/>
+        </w:rPr>
+        <w:t xml:space="preserve"> </w:t>
+      </w:r>
       <w:r>
         <w:rPr>
           <w:rFonts w:ascii="Nirmala UI" w:hAnsi="Nirmala UI" w:cs="Nirmala UI"/>
@@ -2523,16 +2267,14 @@
         </w:rPr>
         <w:t>નોંધવામાં</w:t>
       </w:r>
-      <w:proofErr w:type="spellEnd"/>
-      <w:r>
-        <w:rPr>
-          <w:b/>
-          <w:spacing w:val="20"/>
-          <w:sz w:val="20"/>
-        </w:rPr>
-        <w:t xml:space="preserve"> </w:t>
-      </w:r>
-      <w:proofErr w:type="spellStart"/>
+      <w:r>
+        <w:rPr>
+          <w:b/>
+          <w:spacing w:val="20"/>
+          <w:sz w:val="20"/>
+        </w:rPr>
+        <w:t xml:space="preserve"> </w:t>
+      </w:r>
       <w:r>
         <w:rPr>
           <w:rFonts w:ascii="Nirmala UI" w:hAnsi="Nirmala UI" w:cs="Nirmala UI"/>
@@ -2542,16 +2284,14 @@
         </w:rPr>
         <w:t>આવે</w:t>
       </w:r>
-      <w:proofErr w:type="spellEnd"/>
-      <w:r>
-        <w:rPr>
-          <w:b/>
-          <w:spacing w:val="20"/>
-          <w:sz w:val="20"/>
-        </w:rPr>
-        <w:t xml:space="preserve"> </w:t>
-      </w:r>
-      <w:proofErr w:type="spellStart"/>
+      <w:r>
+        <w:rPr>
+          <w:b/>
+          <w:spacing w:val="20"/>
+          <w:sz w:val="20"/>
+        </w:rPr>
+        <w:t xml:space="preserve"> </w:t>
+      </w:r>
       <w:r>
         <w:rPr>
           <w:rFonts w:ascii="Nirmala UI" w:hAnsi="Nirmala UI" w:cs="Nirmala UI"/>
@@ -2561,7 +2301,6 @@
         </w:rPr>
         <w:t>છે</w:t>
       </w:r>
-      <w:proofErr w:type="spellEnd"/>
       <w:r>
         <w:rPr>
           <w:b/>
@@ -2590,8 +2329,6 @@
           <w:sz w:val="20"/>
         </w:rPr>
       </w:pPr>
-      <w:bookmarkStart w:id="0" w:name="_GoBack"/>
-      <w:bookmarkEnd w:id="0"/>
     </w:p>
     <w:p>
       <w:pPr>
@@ -2608,7 +2345,6 @@
         </w:rPr>
         <w:t xml:space="preserve">      </w:t>
       </w:r>
-      <w:proofErr w:type="spellStart"/>
       <w:r>
         <w:rPr>
           <w:rFonts w:ascii="Nirmala UI" w:hAnsi="Nirmala UI" w:cs="Nirmala UI"/>
@@ -2616,7 +2352,6 @@
         </w:rPr>
         <w:t>આચાર્ય</w:t>
       </w:r>
-      <w:proofErr w:type="spellEnd"/>
     </w:p>
     <w:p>
       <w:pPr>
@@ -2634,150 +2369,102 @@
         </w:rPr>
         <w:t xml:space="preserve">                   </w:t>
       </w:r>
-      <w:proofErr w:type="spellStart"/>
       <w:r>
         <w:rPr>
           <w:rFonts w:ascii="Nirmala UI" w:hAnsi="Nirmala UI" w:cs="Nirmala UI"/>
           <w:b/>
           <w:sz w:val="18"/>
         </w:rPr>
-        <w:t>શ્ર</w:t>
-      </w:r>
-      <w:proofErr w:type="gramStart"/>
-      <w:r>
-        <w:rPr>
-          <w:rFonts w:ascii="Nirmala UI" w:hAnsi="Nirmala UI" w:cs="Nirmala UI"/>
+        <w:t xml:space="preserve">શ્રી  </w:t>
+      </w:r>
+      <w:r>
+        <w:rPr>
+          <w:rFonts w:ascii="Nirmala UI" w:hAnsi="Nirmala UI" w:cs="Nirmala UI" w:hint="cs"/>
           <w:b/>
           <w:sz w:val="18"/>
         </w:rPr>
-        <w:t>ી</w:t>
-      </w:r>
-      <w:proofErr w:type="spellEnd"/>
+        <w:t>પ્ર</w:t>
+      </w:r>
       <w:r>
         <w:rPr>
           <w:rFonts w:ascii="Nirmala UI" w:hAnsi="Nirmala UI" w:cs="Nirmala UI"/>
           <w:b/>
           <w:sz w:val="18"/>
         </w:rPr>
-        <w:t xml:space="preserve">  </w:t>
-      </w:r>
-      <w:proofErr w:type="spellStart"/>
+        <w:t xml:space="preserve"> .સ.</w:t>
+      </w:r>
+      <w:r>
+        <w:rPr>
+          <w:rFonts w:ascii="Nirmala UI" w:hAnsi="Nirmala UI" w:cs="Nirmala UI"/>
+          <w:b/>
+          <w:sz w:val="18"/>
+        </w:rPr>
+        <w:t xml:space="preserve"> </w:t>
+      </w:r>
+      <w:r>
+        <w:rPr>
+          <w:rFonts w:ascii="Nirmala UI" w:hAnsi="Nirmala UI" w:cs="Nirmala UI"/>
+          <w:b/>
+          <w:sz w:val="18"/>
+        </w:rPr>
+        <w:t xml:space="preserve">કોઠારી </w:t>
+      </w:r>
       <w:r>
         <w:rPr>
           <w:rFonts w:ascii="Nirmala UI" w:hAnsi="Nirmala UI" w:cs="Nirmala UI" w:hint="cs"/>
           <w:b/>
           <w:sz w:val="18"/>
         </w:rPr>
-        <w:t>પ</w:t>
-      </w:r>
-      <w:proofErr w:type="gramEnd"/>
+        <w:t>બહેરા</w:t>
+      </w:r>
+      <w:r>
+        <w:rPr>
+          <w:rFonts w:ascii="Nirmala UI" w:hAnsi="Nirmala UI" w:cs="Nirmala UI"/>
+          <w:b/>
+          <w:sz w:val="18"/>
+        </w:rPr>
+        <w:t xml:space="preserve">- </w:t>
+      </w:r>
       <w:r>
         <w:rPr>
           <w:rFonts w:ascii="Nirmala UI" w:hAnsi="Nirmala UI" w:cs="Nirmala UI" w:hint="cs"/>
           <w:b/>
           <w:sz w:val="18"/>
         </w:rPr>
-        <w:t>્ર</w:t>
-      </w:r>
-      <w:proofErr w:type="spellEnd"/>
+        <w:t>મૂંગા</w:t>
+      </w:r>
       <w:r>
         <w:rPr>
           <w:rFonts w:ascii="Nirmala UI" w:hAnsi="Nirmala UI" w:cs="Nirmala UI"/>
           <w:b/>
           <w:sz w:val="18"/>
         </w:rPr>
-        <w:t xml:space="preserve"> .સ.</w:t>
-      </w:r>
-      <w:r>
-        <w:rPr>
-          <w:rFonts w:ascii="Nirmala UI" w:hAnsi="Nirmala UI" w:cs="Nirmala UI"/>
+        <w:t xml:space="preserve"> </w:t>
+      </w:r>
+      <w:r>
+        <w:rPr>
+          <w:rFonts w:ascii="Nirmala UI" w:hAnsi="Nirmala UI" w:cs="Nirmala UI" w:hint="cs"/>
           <w:b/>
           <w:sz w:val="18"/>
         </w:rPr>
-        <w:t xml:space="preserve"> </w:t>
-      </w:r>
-      <w:proofErr w:type="spellStart"/>
+        <w:t>વિવિધલક્ષી</w:t>
+      </w:r>
       <w:r>
         <w:rPr>
           <w:rFonts w:ascii="Nirmala UI" w:hAnsi="Nirmala UI" w:cs="Nirmala UI"/>
           <w:b/>
           <w:sz w:val="18"/>
         </w:rPr>
-        <w:t>કોઠારી</w:t>
-      </w:r>
-      <w:proofErr w:type="spellEnd"/>
-      <w:r>
-        <w:rPr>
-          <w:rFonts w:ascii="Nirmala UI" w:hAnsi="Nirmala UI" w:cs="Nirmala UI"/>
+        <w:t xml:space="preserve"> </w:t>
+      </w:r>
+      <w:r>
+        <w:rPr>
+          <w:rFonts w:ascii="Nirmala UI" w:hAnsi="Nirmala UI" w:cs="Nirmala UI" w:hint="cs"/>
           <w:b/>
           <w:sz w:val="18"/>
         </w:rPr>
-        <w:t xml:space="preserve"> </w:t>
-      </w:r>
-      <w:proofErr w:type="spellStart"/>
-      <w:r>
-        <w:rPr>
-          <w:rFonts w:ascii="Nirmala UI" w:hAnsi="Nirmala UI" w:cs="Nirmala UI" w:hint="cs"/>
-          <w:b/>
-          <w:sz w:val="18"/>
-        </w:rPr>
-        <w:t>બહેરા</w:t>
-      </w:r>
-      <w:proofErr w:type="spellEnd"/>
-      <w:r>
-        <w:rPr>
-          <w:rFonts w:ascii="Nirmala UI" w:hAnsi="Nirmala UI" w:cs="Nirmala UI"/>
-          <w:b/>
-          <w:sz w:val="18"/>
-        </w:rPr>
-        <w:t xml:space="preserve">- </w:t>
-      </w:r>
-      <w:proofErr w:type="spellStart"/>
-      <w:r>
-        <w:rPr>
-          <w:rFonts w:ascii="Nirmala UI" w:hAnsi="Nirmala UI" w:cs="Nirmala UI" w:hint="cs"/>
-          <w:b/>
-          <w:sz w:val="18"/>
-        </w:rPr>
-        <w:t>મૂંગા</w:t>
-      </w:r>
-      <w:proofErr w:type="spellEnd"/>
-      <w:r>
-        <w:rPr>
-          <w:rFonts w:ascii="Nirmala UI" w:hAnsi="Nirmala UI" w:cs="Nirmala UI"/>
-          <w:b/>
-          <w:sz w:val="18"/>
-        </w:rPr>
-        <w:t xml:space="preserve"> </w:t>
-      </w:r>
-      <w:proofErr w:type="spellStart"/>
-      <w:r>
-        <w:rPr>
-          <w:rFonts w:ascii="Nirmala UI" w:hAnsi="Nirmala UI" w:cs="Nirmala UI" w:hint="cs"/>
-          <w:b/>
-          <w:sz w:val="18"/>
-        </w:rPr>
-        <w:t>વિવિધલક્ષી</w:t>
-      </w:r>
-      <w:proofErr w:type="spellEnd"/>
-      <w:r>
-        <w:rPr>
-          <w:rFonts w:ascii="Nirmala UI" w:hAnsi="Nirmala UI" w:cs="Nirmala UI"/>
-          <w:b/>
-          <w:sz w:val="18"/>
-        </w:rPr>
-        <w:t xml:space="preserve"> </w:t>
-      </w:r>
-      <w:proofErr w:type="spellStart"/>
-      <w:r>
-        <w:rPr>
-          <w:rFonts w:ascii="Nirmala UI" w:hAnsi="Nirmala UI" w:cs="Nirmala UI" w:hint="cs"/>
-          <w:b/>
-          <w:sz w:val="18"/>
-        </w:rPr>
         <w:t>વિદ્યાલય</w:t>
       </w:r>
-      <w:proofErr w:type="spellEnd"/>
     </w:p>
     <w:p>
       <w:pPr>
@@ -2797,34 +2484,14 @@
         </w:rPr>
         <w:t xml:space="preserve">             </w:t>
       </w:r>
-      <w:proofErr w:type="spellStart"/>
       <w:r>
         <w:rPr>
           <w:rFonts w:ascii="Nirmala UI" w:hAnsi="Nirmala UI" w:cs="Nirmala UI"/>
           <w:b/>
           <w:sz w:val="18"/>
         </w:rPr>
-        <w:t>વિજલપોરે</w:t>
-      </w:r>
-      <w:proofErr w:type="spellEnd"/>
-      <w:r>
-        <w:rPr>
-          <w:rFonts w:ascii="Nirmala UI" w:hAnsi="Nirmala UI" w:cs="Nirmala UI"/>
-          <w:b/>
-          <w:sz w:val="18"/>
-        </w:rPr>
-        <w:t xml:space="preserve">, </w:t>
-      </w:r>
-      <w:proofErr w:type="spellStart"/>
-      <w:r>
-        <w:rPr>
-          <w:rFonts w:ascii="Nirmala UI" w:hAnsi="Nirmala UI" w:cs="Nirmala UI"/>
-          <w:b/>
-          <w:sz w:val="18"/>
-        </w:rPr>
-        <w:t>નવસારી</w:t>
-      </w:r>
-      <w:proofErr w:type="spellEnd"/>
+        <w:t>વિજલપોરે, નવસારી</w:t>
+      </w:r>
     </w:p>
     <w:p>
       <w:pPr>
@@ -3548,7 +3215,7 @@
 </file>
 
 <file path=customXml/itemProps1.xml><?xml version="1.0" encoding="utf-8"?>
-<ds:datastoreItem xmlns:ds="http://schemas.openxmlformats.org/officeDocument/2006/customXml" ds:itemID="{9D821B96-5720-4972-83B5-BCA01D87FFD1}">
+<ds:datastoreItem xmlns:ds="http://schemas.openxmlformats.org/officeDocument/2006/customXml" ds:itemID="{D3BA125B-34C5-45EB-9AD7-81E1B5645DCE}">
   <ds:schemaRefs>
     <ds:schemaRef ds:uri="http://schemas.openxmlformats.org/officeDocument/2006/bibliography"/>
   </ds:schemaRefs>

</xml_diff>

<commit_message>
apache poi replace with templet4doc
</commit_message>
<xml_diff>
--- a/src/main/resources/documents/school1/School1_Bonafide_Document.docx
+++ b/src/main/resources/documents/school1/School1_Bonafide_Document.docx
@@ -17,7 +17,7 @@
           <w:lang w:eastAsia="en-IN"/>
         </w:rPr>
         <w:drawing>
-          <wp:anchor distT="0" distB="0" distL="114300" distR="114300" simplePos="0" relativeHeight="251662336" behindDoc="1" locked="0" layoutInCell="1" allowOverlap="1" wp14:anchorId="711F91A6" wp14:editId="6323882F">
+          <wp:anchor distT="0" distB="0" distL="114300" distR="114300" simplePos="0" relativeHeight="251660288" behindDoc="1" locked="0" layoutInCell="1" allowOverlap="1" wp14:anchorId="3D3EDD08" wp14:editId="2FB25778">
             <wp:simplePos x="0" y="0"/>
             <wp:positionH relativeFrom="margin">
               <wp:align>left</wp:align>
@@ -602,7 +602,7 @@
         <mc:AlternateContent>
           <mc:Choice Requires="wps">
             <w:drawing>
-              <wp:anchor distT="0" distB="0" distL="114300" distR="114300" simplePos="0" relativeHeight="251661312" behindDoc="0" locked="0" layoutInCell="1" allowOverlap="1" wp14:anchorId="7760012B" wp14:editId="3919C30F">
+              <wp:anchor distT="0" distB="0" distL="114300" distR="114300" simplePos="0" relativeHeight="251659264" behindDoc="0" locked="0" layoutInCell="1" allowOverlap="1" wp14:anchorId="67D26F15" wp14:editId="0EFC6654">
                 <wp:simplePos x="0" y="0"/>
                 <wp:positionH relativeFrom="margin">
                   <wp:posOffset>1428560</wp:posOffset>
@@ -735,13 +735,13 @@
               </wp:anchor>
             </w:drawing>
           </mc:Choice>
-          <mc:Fallback xmlns:xsi="http://www.w3.org/2001/XMLSchema-instance">
+          <mc:Fallback>
             <w:pict>
-              <v:shapetype w14:anchorId="7760012B" id="_x0000_t202" coordsize="21600,21600" o:spt="202" path="m,l,21600r21600,l21600,xe">
+              <v:shapetype w14:anchorId="67D26F15" id="_x0000_t202" coordsize="21600,21600" o:spt="202" path="m,l,21600r21600,l21600,xe">
                 <v:stroke joinstyle="miter"/>
                 <v:path gradientshapeok="t" o:connecttype="rect"/>
               </v:shapetype>
-              <v:shape id="Text Box 1" o:spid="_x0000_s1026" type="#_x0000_t202" style="position:absolute;left:0;text-align:left;margin-left:112.5pt;margin-top:.9pt;width:300.15pt;height:43pt;z-index:251661312;visibility:visible;mso-wrap-style:square;mso-width-percent:0;mso-height-percent:0;mso-wrap-distance-left:9pt;mso-wrap-distance-top:0;mso-wrap-distance-right:9pt;mso-wrap-distance-bottom:0;mso-position-horizontal:absolute;mso-position-horizontal-relative:margin;mso-position-vertical:absolute;mso-position-vertical-relative:text;mso-width-percent:0;mso-height-percent:0;mso-width-relative:margin;mso-height-relative:margin;v-text-anchor:top" o:gfxdata="UEsDBBQABgAIAAAAIQC2gziS/gAAAOEBAAATAAAAW0NvbnRlbnRfVHlwZXNdLnhtbJSRQU7DMBBF 90jcwfIWJU67QAgl6YK0S0CoHGBkTxKLZGx5TGhvj5O2G0SRWNoz/78nu9wcxkFMGNg6quQqL6RA 0s5Y6ir5vt9lD1JwBDIwOMJKHpHlpr69KfdHjyxSmriSfYz+USnWPY7AufNIadK6MEJMx9ApD/oD OlTrorhX2lFEilmcO2RdNtjC5xDF9pCuTyYBB5bi6bQ4syoJ3g9WQ0ymaiLzg5KdCXlKLjvcW893 SUOqXwnz5DrgnHtJTxOsQfEKIT7DmDSUCaxw7Rqn8787ZsmRM9e2VmPeBN4uqYvTtW7jvijg9N/y JsXecLq0q+WD6m8AAAD//wMAUEsDBBQABgAIAAAAIQA4/SH/1gAAAJQBAAALAAAAX3JlbHMvLnJl bHOkkMFqwzAMhu+DvYPRfXGawxijTi+j0GvpHsDYimMaW0Yy2fr2M4PBMnrbUb/Q94l/f/hMi1qR JVI2sOt6UJgd+ZiDgffL8ekFlFSbvV0oo4EbChzGx4f9GRdb25HMsYhqlCwG5lrLq9biZkxWOiqY 22YiTra2kYMu1l1tQD30/bPm3wwYN0x18gb45AdQl1tp5j/sFB2T0FQ7R0nTNEV3j6o9feQzro1i OWA14Fm+Q8a1a8+Bvu/d/dMb2JY5uiPbhG/ktn4cqGU/er3pcvwCAAD//wMAUEsDBBQABgAIAAAA IQAIZd+TKgIAAFYEAAAOAAAAZHJzL2Uyb0RvYy54bWysVF1v2jAUfZ+0/2D5vYRQoCUiVKwV0yTU VoKpz8axSaTY17MNCfv1u3YCZd2epr2Y+5Xre885Zv7QqpochXUV6JymgyElQnMoKr3P6fft6uae EueZLlgNWuT0JBx9WHz+NG9MJkZQQl0IS7CJdlljclp6b7IkcbwUirkBGKExKcEq5tG1+6SwrMHu qk5Gw+E0acAWxgIXzmH0qUvSRewvpeD+RUonPKlzirP5eNp47sKZLOYs21tmyor3Y7B/mEKxSuOl l1ZPzDNysNUfrVTFLTiQfsBBJSBlxUXcAbdJhx+22ZTMiLgLguPMBSb3/9ry5+OrJVWB3FGimUKK tqL15Au0JA3oNMZlWLQxWOZbDIfKPu4wGJZupVXhF9chmEecTxdsQzOOwdv7NJ3dzSjhmJuMp6Pp JLRJ3r821vmvAhQJRk4tchchZce1813puSRcpmFV1TXGWVbr3wLYs4uIKID+67BIN3CwfLtr+y12 UJxwOQudOJzhqwonWDPnX5lFNeA+qHD/goesockp9BYlJdiff4uHeiQJs5Q0qK6cuh8HZgUl9TeN 9M3S8TjIMTrjyd0IHXud2V1n9EE9AgoYKcLpohnqfX02pQX1hg9hGW7FFNMc786pP5uPvtM8PiQu lstYhAI0zK/1xvDQOkAY8N22b8yangSP9D3DWYcs+8BFV9uBvzx4kFUkKgDcoYoEBwfFG6nuH1p4 Hdd+rHr/O1j8AgAA//8DAFBLAwQUAAYACAAAACEA5tRY0NsAAAAIAQAADwAAAGRycy9kb3ducmV2 LnhtbEyPy07EMAxF90j8Q2QkdoxDoVBK0xECsQUxPCR2mcbTVjRO1WSm5e8xK9jZOtb1udV68YM6 0BT7wAbOVxoUcRNcz62Bt9fHswJUTJadHQKTgW+KsK6PjypbujDzCx02qVUSwrG0BrqUxhIxNh15 G1dhJBa2C5O3SdapRTfZWcL9gJnWV+htz/KhsyPdd9R8bfbewPvT7vPjUj+3Dz4f57BoZH+Dxpye LHe3oBIt6e8YfvVFHWpx2oY9u6gGA1mWS5ckQBoIL7L8AtRWhusCsK7wf4H6BwAA//8DAFBLAQIt ABQABgAIAAAAIQC2gziS/gAAAOEBAAATAAAAAAAAAAAAAAAAAAAAAABbQ29udGVudF9UeXBlc10u eG1sUEsBAi0AFAAGAAgAAAAhADj9If/WAAAAlAEAAAsAAAAAAAAAAAAAAAAALwEAAF9yZWxzLy5y ZWxzUEsBAi0AFAAGAAgAAAAhAAhl35MqAgAAVgQAAA4AAAAAAAAAAAAAAAAALgIAAGRycy9lMm9E b2MueG1sUEsBAi0AFAAGAAgAAAAhAObUWNDbAAAACAEAAA8AAAAAAAAAAAAAAAAAhAQAAGRycy9k b3ducmV2LnhtbFBLBQYAAAAABAAEAPMAAACMBQAAAAA= " filled="f" stroked="f">
+              <v:shape id="Text Box 1" o:spid="_x0000_s1026" type="#_x0000_t202" style="position:absolute;left:0;text-align:left;margin-left:112.5pt;margin-top:.9pt;width:300.15pt;height:43pt;z-index:251659264;visibility:visible;mso-wrap-style:square;mso-width-percent:0;mso-height-percent:0;mso-wrap-distance-left:9pt;mso-wrap-distance-top:0;mso-wrap-distance-right:9pt;mso-wrap-distance-bottom:0;mso-position-horizontal:absolute;mso-position-horizontal-relative:margin;mso-position-vertical:absolute;mso-position-vertical-relative:text;mso-width-percent:0;mso-height-percent:0;mso-width-relative:margin;mso-height-relative:margin;v-text-anchor:top" o:gfxdata="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" filled="f" stroked="f">
                 <v:textbox>
                   <w:txbxContent>
                     <w:p>
@@ -985,7 +985,7 @@
         <w:rPr>
           <w:b/>
         </w:rPr>
-        <w:t>$date$</w:t>
+        <w:t>#{date}</w:t>
       </w:r>
     </w:p>
     <w:p>
@@ -1050,6 +1050,14 @@
         <w:rPr>
           <w:rFonts w:ascii="Nirmala UI" w:hAnsi="Nirmala UI" w:cs="Nirmala UI"/>
           <w:b/>
+          <w:sz w:val="20"/>
+        </w:rPr>
+        <w:tab/>
+      </w:r>
+      <w:r>
+        <w:rPr>
+          <w:rFonts w:ascii="Nirmala UI" w:hAnsi="Nirmala UI" w:cs="Nirmala UI"/>
+          <w:b/>
           <w:spacing w:val="20"/>
           <w:sz w:val="20"/>
         </w:rPr>
@@ -1075,6 +1083,7 @@
       </w:r>
       <w:r>
         <w:rPr>
+          <w:rFonts w:ascii="Nirmala UI" w:hAnsi="Nirmala UI" w:cs="Nirmala UI"/>
           <w:b/>
           <w:spacing w:val="20"/>
           <w:sz w:val="20"/>
@@ -1101,6 +1110,7 @@
       </w:r>
       <w:r>
         <w:rPr>
+          <w:rFonts w:ascii="Nirmala UI" w:hAnsi="Nirmala UI" w:cs="Nirmala UI"/>
           <w:b/>
           <w:spacing w:val="20"/>
           <w:sz w:val="20"/>
@@ -1127,6 +1137,7 @@
       </w:r>
       <w:r>
         <w:rPr>
+          <w:rFonts w:ascii="Nirmala UI" w:hAnsi="Nirmala UI" w:cs="Nirmala UI"/>
           <w:b/>
           <w:spacing w:val="20"/>
           <w:sz w:val="20"/>
@@ -1144,19 +1155,12 @@
       </w:r>
       <w:r>
         <w:rPr>
-          <w:b/>
-          <w:spacing w:val="20"/>
-          <w:sz w:val="20"/>
-        </w:rPr>
-        <w:t xml:space="preserve"> </w:t>
-      </w:r>
-      <w:r>
-        <w:rPr>
-          <w:b/>
-          <w:spacing w:val="20"/>
-          <w:sz w:val="20"/>
-        </w:rPr>
-        <w:t xml:space="preserve"> </w:t>
+          <w:rFonts w:ascii="Nirmala UI" w:hAnsi="Nirmala UI" w:cs="Nirmala UI"/>
+          <w:b/>
+          <w:spacing w:val="20"/>
+          <w:sz w:val="20"/>
+        </w:rPr>
+        <w:t xml:space="preserve">  </w:t>
       </w:r>
       <w:r>
         <w:rPr>
@@ -1169,19 +1173,12 @@
       </w:r>
       <w:r>
         <w:rPr>
-          <w:b/>
-          <w:spacing w:val="20"/>
-          <w:sz w:val="20"/>
-        </w:rPr>
-        <w:t xml:space="preserve"> </w:t>
-      </w:r>
-      <w:r>
-        <w:rPr>
-          <w:b/>
-          <w:spacing w:val="20"/>
-          <w:sz w:val="20"/>
-        </w:rPr>
-        <w:t xml:space="preserve"> </w:t>
+          <w:rFonts w:ascii="Nirmala UI" w:hAnsi="Nirmala UI" w:cs="Nirmala UI"/>
+          <w:b/>
+          <w:spacing w:val="20"/>
+          <w:sz w:val="20"/>
+        </w:rPr>
+        <w:t xml:space="preserve">  </w:t>
       </w:r>
       <w:r>
         <w:rPr>
@@ -1194,27 +1191,12 @@
       </w:r>
       <w:r>
         <w:rPr>
-          <w:b/>
-          <w:spacing w:val="20"/>
-          <w:sz w:val="20"/>
-        </w:rPr>
-        <w:t>,</w:t>
-      </w:r>
-      <w:r>
-        <w:rPr>
-          <w:b/>
-          <w:spacing w:val="20"/>
-          <w:sz w:val="20"/>
-        </w:rPr>
-        <w:t xml:space="preserve"> </w:t>
-      </w:r>
-      <w:r>
-        <w:rPr>
-          <w:b/>
-          <w:spacing w:val="20"/>
-          <w:sz w:val="20"/>
-        </w:rPr>
-        <w:t xml:space="preserve"> </w:t>
+          <w:rFonts w:ascii="Nirmala UI" w:hAnsi="Nirmala UI" w:cs="Nirmala UI"/>
+          <w:b/>
+          <w:spacing w:val="20"/>
+          <w:sz w:val="20"/>
+        </w:rPr>
+        <w:t xml:space="preserve">,  </w:t>
       </w:r>
       <w:r>
         <w:rPr>
@@ -1227,43 +1209,12 @@
       </w:r>
       <w:r>
         <w:rPr>
-          <w:b/>
-          <w:spacing w:val="20"/>
-          <w:sz w:val="20"/>
-        </w:rPr>
-        <w:t xml:space="preserve"> </w:t>
-      </w:r>
-      <w:r>
-        <w:rPr>
-          <w:b/>
-          <w:spacing w:val="20"/>
-          <w:sz w:val="20"/>
-        </w:rPr>
-        <w:t xml:space="preserve"> </w:t>
-      </w:r>
-      <w:r>
-        <w:rPr>
-          <w:b/>
-          <w:spacing w:val="20"/>
-          <w:sz w:val="20"/>
-        </w:rPr>
-        <w:t>/</w:t>
-      </w:r>
-      <w:r>
-        <w:rPr>
-          <w:b/>
-          <w:spacing w:val="20"/>
-          <w:sz w:val="20"/>
-        </w:rPr>
-        <w:t xml:space="preserve"> </w:t>
-      </w:r>
-      <w:r>
-        <w:rPr>
-          <w:b/>
-          <w:spacing w:val="20"/>
-          <w:sz w:val="20"/>
-        </w:rPr>
-        <w:t xml:space="preserve"> </w:t>
+          <w:rFonts w:ascii="Nirmala UI" w:hAnsi="Nirmala UI" w:cs="Nirmala UI"/>
+          <w:b/>
+          <w:spacing w:val="20"/>
+          <w:sz w:val="20"/>
+        </w:rPr>
+        <w:t xml:space="preserve">  /  </w:t>
       </w:r>
       <w:r>
         <w:rPr>
@@ -1279,6 +1230,7 @@
       <w:pPr>
         <w:jc w:val="both"/>
         <w:rPr>
+          <w:rFonts w:ascii="Nirmala UI" w:hAnsi="Nirmala UI" w:cs="Nirmala UI"/>
           <w:b/>
           <w:spacing w:val="20"/>
           <w:sz w:val="20"/>
@@ -1286,23 +1238,25 @@
       </w:pPr>
       <w:r>
         <w:rPr>
-          <w:b/>
-          <w:spacing w:val="20"/>
-          <w:sz w:val="20"/>
-        </w:rPr>
-        <w:t xml:space="preserve"> </w:t>
-      </w:r>
-      <w:r>
-        <w:rPr>
-          <w:rFonts w:ascii="Nirmala UI" w:hAnsi="Nirmala UI" w:cs="Nirmala UI"/>
-          <w:b/>
-          <w:spacing w:val="20"/>
-          <w:sz w:val="20"/>
-        </w:rPr>
-        <w:t>$name$</w:t>
-      </w:r>
-      <w:r>
-        <w:rPr>
+          <w:rFonts w:ascii="Nirmala UI" w:hAnsi="Nirmala UI" w:cs="Nirmala UI"/>
+          <w:b/>
+          <w:spacing w:val="20"/>
+          <w:sz w:val="20"/>
+        </w:rPr>
+        <w:t xml:space="preserve"> </w:t>
+      </w:r>
+      <w:r>
+        <w:rPr>
+          <w:rFonts w:ascii="Nirmala UI" w:hAnsi="Nirmala UI" w:cs="Nirmala UI"/>
+          <w:b/>
+          <w:spacing w:val="20"/>
+          <w:sz w:val="20"/>
+        </w:rPr>
+        <w:t>#{name}</w:t>
+      </w:r>
+      <w:r>
+        <w:rPr>
+          <w:rFonts w:ascii="Nirmala UI" w:hAnsi="Nirmala UI" w:cs="Nirmala UI"/>
           <w:b/>
           <w:spacing w:val="20"/>
           <w:sz w:val="20"/>
@@ -1325,16 +1279,16 @@
           <w:spacing w:val="20"/>
           <w:sz w:val="20"/>
         </w:rPr>
-        <w:t xml:space="preserve"> </w:t>
-      </w:r>
-      <w:r>
-        <w:rPr>
-          <w:rFonts w:ascii="Nirmala UI" w:hAnsi="Nirmala UI" w:cs="Nirmala UI"/>
-          <w:b/>
-          <w:spacing w:val="20"/>
-          <w:sz w:val="20"/>
-        </w:rPr>
-        <w:t xml:space="preserve">$standard$ </w:t>
+        <w:t xml:space="preserve"> #{standard}</w:t>
+      </w:r>
+      <w:r>
+        <w:rPr>
+          <w:rFonts w:ascii="Nirmala UI" w:hAnsi="Nirmala UI" w:cs="Nirmala UI"/>
+          <w:b/>
+          <w:spacing w:val="20"/>
+          <w:sz w:val="20"/>
+        </w:rPr>
+        <w:t xml:space="preserve"> </w:t>
       </w:r>
       <w:r>
         <w:rPr>
@@ -1356,14 +1310,6 @@
       </w:r>
       <w:r>
         <w:rPr>
-          <w:b/>
-          <w:spacing w:val="20"/>
-          <w:sz w:val="20"/>
-        </w:rPr>
-        <w:t xml:space="preserve"> </w:t>
-      </w:r>
-      <w:r>
-        <w:rPr>
           <w:rFonts w:ascii="Nirmala UI" w:hAnsi="Nirmala UI" w:cs="Nirmala UI"/>
           <w:b/>
           <w:spacing w:val="20"/>
@@ -1373,6 +1319,7 @@
       </w:r>
       <w:r>
         <w:rPr>
+          <w:rFonts w:ascii="Nirmala UI" w:hAnsi="Nirmala UI" w:cs="Nirmala UI"/>
           <w:b/>
           <w:spacing w:val="20"/>
           <w:sz w:val="20"/>
@@ -1390,6 +1337,7 @@
       </w:r>
       <w:r>
         <w:rPr>
+          <w:rFonts w:ascii="Nirmala UI" w:hAnsi="Nirmala UI" w:cs="Nirmala UI"/>
           <w:b/>
           <w:spacing w:val="20"/>
           <w:sz w:val="20"/>
@@ -1407,6 +1355,7 @@
       </w:r>
       <w:r>
         <w:rPr>
+          <w:rFonts w:ascii="Nirmala UI" w:hAnsi="Nirmala UI" w:cs="Nirmala UI"/>
           <w:b/>
           <w:spacing w:val="20"/>
           <w:sz w:val="20"/>
@@ -1424,6 +1373,7 @@
       </w:r>
       <w:r>
         <w:rPr>
+          <w:rFonts w:ascii="Nirmala UI" w:hAnsi="Nirmala UI" w:cs="Nirmala UI"/>
           <w:b/>
           <w:spacing w:val="20"/>
           <w:sz w:val="20"/>
@@ -1441,36 +1391,30 @@
       </w:r>
       <w:r>
         <w:rPr>
-          <w:b/>
-          <w:spacing w:val="20"/>
-          <w:sz w:val="20"/>
-        </w:rPr>
-        <w:t xml:space="preserve"> </w:t>
-      </w:r>
-      <w:r>
-        <w:rPr>
-          <w:b/>
-          <w:spacing w:val="20"/>
-          <w:sz w:val="20"/>
-        </w:rPr>
-        <w:t xml:space="preserve"> </w:t>
-      </w:r>
-      <w:r>
-        <w:rPr>
-          <w:rFonts w:ascii="Nirmala UI" w:hAnsi="Nirmala UI" w:cs="Nirmala UI"/>
-          <w:b/>
-          <w:spacing w:val="20"/>
-          <w:sz w:val="20"/>
-        </w:rPr>
-        <w:t>$year$</w:t>
-      </w:r>
-      <w:r>
-        <w:rPr>
-          <w:b/>
-          <w:spacing w:val="20"/>
-          <w:sz w:val="20"/>
-        </w:rPr>
-        <w:t xml:space="preserve"> </w:t>
+          <w:rFonts w:ascii="Nirmala UI" w:hAnsi="Nirmala UI" w:cs="Nirmala UI"/>
+          <w:b/>
+          <w:spacing w:val="20"/>
+          <w:sz w:val="20"/>
+        </w:rPr>
+        <w:t xml:space="preserve">  #</w:t>
+      </w:r>
+      <w:r>
+        <w:rPr>
+          <w:rFonts w:ascii="Nirmala UI" w:hAnsi="Nirmala UI" w:cs="Nirmala UI"/>
+          <w:b/>
+          <w:spacing w:val="20"/>
+          <w:sz w:val="20"/>
+        </w:rPr>
+        <w:t>{year}</w:t>
+      </w:r>
+      <w:r>
+        <w:rPr>
+          <w:rFonts w:ascii="Nirmala UI" w:hAnsi="Nirmala UI" w:cs="Nirmala UI"/>
+          <w:b/>
+          <w:spacing w:val="20"/>
+          <w:sz w:val="20"/>
+        </w:rPr>
+        <w:t xml:space="preserve">  </w:t>
       </w:r>
       <w:r>
         <w:rPr>
@@ -1501,6 +1445,7 @@
       </w:r>
       <w:r>
         <w:rPr>
+          <w:rFonts w:ascii="Nirmala UI" w:hAnsi="Nirmala UI" w:cs="Nirmala UI"/>
           <w:b/>
           <w:spacing w:val="20"/>
           <w:sz w:val="20"/>
@@ -1518,6 +1463,7 @@
       </w:r>
       <w:r>
         <w:rPr>
+          <w:rFonts w:ascii="Nirmala UI" w:hAnsi="Nirmala UI" w:cs="Nirmala UI"/>
           <w:b/>
           <w:spacing w:val="20"/>
           <w:sz w:val="20"/>
@@ -1535,6 +1481,7 @@
       </w:r>
       <w:r>
         <w:rPr>
+          <w:rFonts w:ascii="Nirmala UI" w:hAnsi="Nirmala UI" w:cs="Nirmala UI"/>
           <w:b/>
           <w:spacing w:val="20"/>
           <w:sz w:val="20"/>
@@ -1543,7 +1490,7 @@
       </w:r>
       <w:r>
         <w:rPr>
-          <w:rFonts w:hint="cs"/>
+          <w:rFonts w:ascii="Nirmala UI" w:hAnsi="Nirmala UI" w:cs="Nirmala UI" w:hint="cs"/>
           <w:b/>
           <w:spacing w:val="20"/>
           <w:sz w:val="20"/>
@@ -1561,6 +1508,7 @@
       </w:r>
       <w:r>
         <w:rPr>
+          <w:rFonts w:ascii="Nirmala UI" w:hAnsi="Nirmala UI" w:cs="Nirmala UI"/>
           <w:b/>
           <w:spacing w:val="20"/>
           <w:sz w:val="20"/>
@@ -1578,6 +1526,7 @@
       </w:r>
       <w:r>
         <w:rPr>
+          <w:rFonts w:ascii="Nirmala UI" w:hAnsi="Nirmala UI" w:cs="Nirmala UI"/>
           <w:b/>
           <w:spacing w:val="20"/>
           <w:sz w:val="20"/>
@@ -1595,6 +1544,7 @@
       </w:r>
       <w:r>
         <w:rPr>
+          <w:rFonts w:ascii="Nirmala UI" w:hAnsi="Nirmala UI" w:cs="Nirmala UI"/>
           <w:b/>
           <w:spacing w:val="20"/>
           <w:sz w:val="20"/>
@@ -1612,6 +1562,7 @@
       </w:r>
       <w:r>
         <w:rPr>
+          <w:rFonts w:ascii="Nirmala UI" w:hAnsi="Nirmala UI" w:cs="Nirmala UI"/>
           <w:b/>
           <w:spacing w:val="20"/>
           <w:sz w:val="20"/>
@@ -1629,6 +1580,7 @@
       </w:r>
       <w:r>
         <w:rPr>
+          <w:rFonts w:ascii="Nirmala UI" w:hAnsi="Nirmala UI" w:cs="Nirmala UI"/>
           <w:b/>
           <w:spacing w:val="20"/>
           <w:sz w:val="20"/>
@@ -1646,6 +1598,7 @@
       </w:r>
       <w:r>
         <w:rPr>
+          <w:rFonts w:ascii="Nirmala UI" w:hAnsi="Nirmala UI" w:cs="Nirmala UI"/>
           <w:b/>
           <w:spacing w:val="20"/>
           <w:sz w:val="20"/>
@@ -1663,6 +1616,7 @@
       </w:r>
       <w:r>
         <w:rPr>
+          <w:rFonts w:ascii="Nirmala UI" w:hAnsi="Nirmala UI" w:cs="Nirmala UI"/>
           <w:b/>
           <w:spacing w:val="20"/>
           <w:sz w:val="20"/>
@@ -1685,57 +1639,16 @@
           <w:spacing w:val="20"/>
           <w:sz w:val="20"/>
         </w:rPr>
-        <w:t xml:space="preserve"> </w:t>
-      </w:r>
-      <w:r>
-        <w:rPr>
-          <w:b/>
-          <w:spacing w:val="20"/>
-          <w:sz w:val="20"/>
-        </w:rPr>
-        <w:t xml:space="preserve"> </w:t>
-      </w:r>
-      <w:r>
-        <w:rPr>
-          <w:rFonts w:ascii="Nirmala UI" w:hAnsi="Nirmala UI" w:cs="Nirmala UI"/>
-          <w:b/>
-          <w:spacing w:val="20"/>
-          <w:sz w:val="20"/>
-        </w:rPr>
-        <w:t>$dob$</w:t>
-      </w:r>
-      <w:r>
-        <w:rPr>
-          <w:rFonts w:ascii="Nirmala UI" w:hAnsi="Nirmala UI" w:cs="Nirmala UI"/>
-          <w:b/>
-          <w:spacing w:val="20"/>
-          <w:sz w:val="20"/>
-        </w:rPr>
-        <w:t xml:space="preserve">  </w:t>
-      </w:r>
-      <w:r>
-        <w:rPr>
-          <w:b/>
-          <w:spacing w:val="20"/>
-          <w:sz w:val="20"/>
-        </w:rPr>
-        <w:t>(___</w:t>
-      </w:r>
-      <w:r>
-        <w:rPr>
-          <w:b/>
-          <w:spacing w:val="20"/>
-          <w:sz w:val="20"/>
-        </w:rPr>
-        <w:t>__</w:t>
-      </w:r>
-      <w:r>
-        <w:rPr>
-          <w:b/>
-          <w:spacing w:val="20"/>
-          <w:sz w:val="20"/>
-        </w:rPr>
-        <w:t xml:space="preserve">_________________________________________) </w:t>
+        <w:t xml:space="preserve"> #{dob}  </w:t>
+      </w:r>
+      <w:r>
+        <w:rPr>
+          <w:rFonts w:ascii="Nirmala UI" w:hAnsi="Nirmala UI" w:cs="Nirmala UI"/>
+          <w:b/>
+          <w:spacing w:val="20"/>
+          <w:sz w:val="20"/>
+        </w:rPr>
+        <w:t xml:space="preserve">(______________________________________________) </w:t>
       </w:r>
       <w:r>
         <w:rPr>
@@ -1748,6 +1661,7 @@
       </w:r>
       <w:r>
         <w:rPr>
+          <w:rFonts w:ascii="Nirmala UI" w:hAnsi="Nirmala UI" w:cs="Nirmala UI"/>
           <w:b/>
           <w:spacing w:val="20"/>
           <w:sz w:val="20"/>
@@ -1765,6 +1679,7 @@
       </w:r>
       <w:r>
         <w:rPr>
+          <w:rFonts w:ascii="Nirmala UI" w:hAnsi="Nirmala UI" w:cs="Nirmala UI"/>
           <w:b/>
           <w:spacing w:val="20"/>
           <w:sz w:val="20"/>
@@ -1782,6 +1697,7 @@
       </w:r>
       <w:r>
         <w:rPr>
+          <w:rFonts w:ascii="Nirmala UI" w:hAnsi="Nirmala UI" w:cs="Nirmala UI"/>
           <w:b/>
           <w:spacing w:val="20"/>
           <w:sz w:val="20"/>
@@ -1799,23 +1715,25 @@
       </w:r>
       <w:r>
         <w:rPr>
-          <w:b/>
-          <w:spacing w:val="20"/>
-          <w:sz w:val="20"/>
-        </w:rPr>
-        <w:t xml:space="preserve"> </w:t>
-      </w:r>
-      <w:r>
-        <w:rPr>
-          <w:rFonts w:ascii="Nirmala UI" w:hAnsi="Nirmala UI" w:cs="Nirmala UI"/>
-          <w:b/>
-          <w:spacing w:val="20"/>
-          <w:sz w:val="20"/>
-        </w:rPr>
-        <w:t>$cast$</w:t>
-      </w:r>
-      <w:r>
-        <w:rPr>
+          <w:rFonts w:ascii="Nirmala UI" w:hAnsi="Nirmala UI" w:cs="Nirmala UI"/>
+          <w:b/>
+          <w:spacing w:val="20"/>
+          <w:sz w:val="20"/>
+        </w:rPr>
+        <w:t xml:space="preserve">  #</w:t>
+      </w:r>
+      <w:r>
+        <w:rPr>
+          <w:rFonts w:ascii="Nirmala UI" w:hAnsi="Nirmala UI" w:cs="Nirmala UI"/>
+          <w:b/>
+          <w:spacing w:val="20"/>
+          <w:sz w:val="20"/>
+        </w:rPr>
+        <w:t>{cast}</w:t>
+      </w:r>
+      <w:r>
+        <w:rPr>
+          <w:rFonts w:ascii="Nirmala UI" w:hAnsi="Nirmala UI" w:cs="Nirmala UI"/>
           <w:b/>
           <w:spacing w:val="20"/>
           <w:sz w:val="20"/>
@@ -1833,6 +1751,7 @@
       </w:r>
       <w:r>
         <w:rPr>
+          <w:rFonts w:ascii="Nirmala UI" w:hAnsi="Nirmala UI" w:cs="Nirmala UI"/>
           <w:b/>
           <w:spacing w:val="20"/>
           <w:sz w:val="20"/>
@@ -1850,6 +1769,7 @@
       </w:r>
       <w:r>
         <w:rPr>
+          <w:rFonts w:ascii="Nirmala UI" w:hAnsi="Nirmala UI" w:cs="Nirmala UI"/>
           <w:b/>
           <w:spacing w:val="20"/>
           <w:sz w:val="20"/>
@@ -1867,6 +1787,7 @@
       </w:r>
       <w:r>
         <w:rPr>
+          <w:rFonts w:ascii="Nirmala UI" w:hAnsi="Nirmala UI" w:cs="Nirmala UI"/>
           <w:b/>
           <w:spacing w:val="20"/>
           <w:sz w:val="20"/>
@@ -1884,6 +1805,7 @@
       </w:r>
       <w:r>
         <w:rPr>
+          <w:rFonts w:ascii="Nirmala UI" w:hAnsi="Nirmala UI" w:cs="Nirmala UI"/>
           <w:b/>
           <w:spacing w:val="20"/>
           <w:sz w:val="20"/>
@@ -1906,28 +1828,31 @@
           <w:spacing w:val="20"/>
           <w:sz w:val="20"/>
         </w:rPr>
-        <w:t xml:space="preserve">  </w:t>
-      </w:r>
-      <w:r>
-        <w:rPr>
-          <w:rFonts w:ascii="Nirmala UI" w:hAnsi="Nirmala UI" w:cs="Nirmala UI"/>
-          <w:b/>
-          <w:spacing w:val="20"/>
-          <w:sz w:val="20"/>
-        </w:rPr>
-        <w:t>$registerNumber$</w:t>
-      </w:r>
-      <w:r>
-        <w:rPr>
-          <w:rFonts w:ascii="Nirmala UI" w:hAnsi="Nirmala UI" w:cs="Nirmala UI"/>
-          <w:b/>
-          <w:spacing w:val="20"/>
-          <w:sz w:val="20"/>
-        </w:rPr>
-        <w:t xml:space="preserve"> </w:t>
-      </w:r>
-      <w:r>
-        <w:rPr>
+        <w:t xml:space="preserve">  #{</w:t>
+      </w:r>
+      <w:r>
+        <w:rPr>
+          <w:rFonts w:ascii="Nirmala UI" w:hAnsi="Nirmala UI" w:cs="Nirmala UI"/>
+          <w:b/>
+          <w:spacing w:val="20"/>
+          <w:sz w:val="20"/>
+        </w:rPr>
+        <w:t>reg</w:t>
+      </w:r>
+      <w:bookmarkStart w:id="0" w:name="_GoBack"/>
+      <w:bookmarkEnd w:id="0"/>
+      <w:r>
+        <w:rPr>
+          <w:rFonts w:ascii="Nirmala UI" w:hAnsi="Nirmala UI" w:cs="Nirmala UI"/>
+          <w:b/>
+          <w:spacing w:val="20"/>
+          <w:sz w:val="20"/>
+        </w:rPr>
+        <w:t xml:space="preserve">} </w:t>
+      </w:r>
+      <w:r>
+        <w:rPr>
+          <w:rFonts w:ascii="Nirmala UI" w:hAnsi="Nirmala UI" w:cs="Nirmala UI"/>
           <w:b/>
           <w:spacing w:val="20"/>
           <w:sz w:val="20"/>
@@ -1945,6 +1870,7 @@
       </w:r>
       <w:r>
         <w:rPr>
+          <w:rFonts w:ascii="Nirmala UI" w:hAnsi="Nirmala UI" w:cs="Nirmala UI"/>
           <w:b/>
           <w:spacing w:val="20"/>
           <w:sz w:val="20"/>
@@ -1956,6 +1882,7 @@
       <w:pPr>
         <w:jc w:val="both"/>
         <w:rPr>
+          <w:rFonts w:ascii="Nirmala UI" w:hAnsi="Nirmala UI" w:cs="Nirmala UI"/>
           <w:b/>
           <w:spacing w:val="20"/>
           <w:sz w:val="20"/>
@@ -1991,6 +1918,7 @@
       </w:r>
       <w:r>
         <w:rPr>
+          <w:rFonts w:ascii="Nirmala UI" w:hAnsi="Nirmala UI" w:cs="Nirmala UI"/>
           <w:b/>
           <w:spacing w:val="20"/>
           <w:sz w:val="20"/>
@@ -2008,6 +1936,7 @@
       </w:r>
       <w:r>
         <w:rPr>
+          <w:rFonts w:ascii="Nirmala UI" w:hAnsi="Nirmala UI" w:cs="Nirmala UI"/>
           <w:b/>
           <w:spacing w:val="20"/>
           <w:sz w:val="20"/>
@@ -2025,6 +1954,7 @@
       </w:r>
       <w:r>
         <w:rPr>
+          <w:rFonts w:ascii="Nirmala UI" w:hAnsi="Nirmala UI" w:cs="Nirmala UI"/>
           <w:b/>
           <w:spacing w:val="20"/>
           <w:sz w:val="20"/>
@@ -2042,6 +1972,7 @@
       </w:r>
       <w:r>
         <w:rPr>
+          <w:rFonts w:ascii="Nirmala UI" w:hAnsi="Nirmala UI" w:cs="Nirmala UI"/>
           <w:b/>
           <w:spacing w:val="20"/>
           <w:sz w:val="20"/>
@@ -2059,6 +1990,7 @@
       </w:r>
       <w:r>
         <w:rPr>
+          <w:rFonts w:ascii="Nirmala UI" w:hAnsi="Nirmala UI" w:cs="Nirmala UI"/>
           <w:b/>
           <w:spacing w:val="20"/>
           <w:sz w:val="20"/>
@@ -2076,6 +2008,7 @@
       </w:r>
       <w:r>
         <w:rPr>
+          <w:rFonts w:ascii="Nirmala UI" w:hAnsi="Nirmala UI" w:cs="Nirmala UI"/>
           <w:b/>
           <w:spacing w:val="20"/>
           <w:sz w:val="20"/>
@@ -2093,6 +2026,7 @@
       </w:r>
       <w:r>
         <w:rPr>
+          <w:rFonts w:ascii="Nirmala UI" w:hAnsi="Nirmala UI" w:cs="Nirmala UI"/>
           <w:b/>
           <w:spacing w:val="20"/>
           <w:sz w:val="20"/>
@@ -2110,6 +2044,7 @@
       </w:r>
       <w:r>
         <w:rPr>
+          <w:rFonts w:ascii="Nirmala UI" w:hAnsi="Nirmala UI" w:cs="Nirmala UI"/>
           <w:b/>
           <w:spacing w:val="20"/>
           <w:sz w:val="20"/>
@@ -2127,6 +2062,7 @@
       </w:r>
       <w:r>
         <w:rPr>
+          <w:rFonts w:ascii="Nirmala UI" w:hAnsi="Nirmala UI" w:cs="Nirmala UI"/>
           <w:b/>
           <w:spacing w:val="20"/>
           <w:sz w:val="20"/>
@@ -2144,6 +2080,7 @@
       </w:r>
       <w:r>
         <w:rPr>
+          <w:rFonts w:ascii="Nirmala UI" w:hAnsi="Nirmala UI" w:cs="Nirmala UI"/>
           <w:b/>
           <w:spacing w:val="20"/>
           <w:sz w:val="20"/>
@@ -2161,6 +2098,7 @@
       </w:r>
       <w:r>
         <w:rPr>
+          <w:rFonts w:ascii="Nirmala UI" w:hAnsi="Nirmala UI" w:cs="Nirmala UI"/>
           <w:b/>
           <w:spacing w:val="20"/>
           <w:sz w:val="20"/>
@@ -2178,6 +2116,7 @@
       </w:r>
       <w:r>
         <w:rPr>
+          <w:rFonts w:ascii="Nirmala UI" w:hAnsi="Nirmala UI" w:cs="Nirmala UI"/>
           <w:b/>
           <w:spacing w:val="20"/>
           <w:sz w:val="20"/>
@@ -2195,6 +2134,7 @@
       </w:r>
       <w:r>
         <w:rPr>
+          <w:rFonts w:ascii="Nirmala UI" w:hAnsi="Nirmala UI" w:cs="Nirmala UI"/>
           <w:b/>
           <w:spacing w:val="20"/>
           <w:sz w:val="20"/>
@@ -2212,6 +2152,7 @@
       </w:r>
       <w:r>
         <w:rPr>
+          <w:rFonts w:ascii="Nirmala UI" w:hAnsi="Nirmala UI" w:cs="Nirmala UI"/>
           <w:b/>
           <w:spacing w:val="20"/>
           <w:sz w:val="20"/>
@@ -2229,6 +2170,7 @@
       </w:r>
       <w:r>
         <w:rPr>
+          <w:rFonts w:ascii="Nirmala UI" w:hAnsi="Nirmala UI" w:cs="Nirmala UI"/>
           <w:b/>
           <w:spacing w:val="20"/>
           <w:sz w:val="20"/>
@@ -2246,6 +2188,7 @@
       </w:r>
       <w:r>
         <w:rPr>
+          <w:rFonts w:ascii="Nirmala UI" w:hAnsi="Nirmala UI" w:cs="Nirmala UI"/>
           <w:b/>
           <w:spacing w:val="20"/>
           <w:sz w:val="20"/>
@@ -2263,6 +2206,7 @@
       </w:r>
       <w:r>
         <w:rPr>
+          <w:rFonts w:ascii="Nirmala UI" w:hAnsi="Nirmala UI" w:cs="Nirmala UI"/>
           <w:b/>
           <w:spacing w:val="20"/>
           <w:sz w:val="20"/>
@@ -2280,6 +2224,7 @@
       </w:r>
       <w:r>
         <w:rPr>
+          <w:rFonts w:ascii="Nirmala UI" w:hAnsi="Nirmala UI" w:cs="Nirmala UI"/>
           <w:b/>
           <w:spacing w:val="20"/>
           <w:sz w:val="20"/>
@@ -2295,8 +2240,6 @@
           <w:sz w:val="20"/>
         </w:rPr>
       </w:pPr>
-      <w:bookmarkStart w:id="0" w:name="_GoBack"/>
-      <w:bookmarkEnd w:id="0"/>
     </w:p>
     <w:p>
       <w:pPr>
@@ -2470,6 +2413,17 @@
         </w:rPr>
         <w:t>વિજલપોરે, નવસારી</w:t>
       </w:r>
+    </w:p>
+    <w:p>
+      <w:pPr>
+        <w:ind w:left="5040"/>
+        <w:jc w:val="center"/>
+        <w:rPr>
+          <w:rFonts w:ascii="Nirmala UI" w:hAnsi="Nirmala UI" w:cs="Nirmala UI"/>
+          <w:b/>
+          <w:sz w:val="18"/>
+        </w:rPr>
+      </w:pPr>
     </w:p>
     <w:p>
       <w:pPr>
@@ -2896,6 +2850,7 @@
   <w:style w:type="paragraph" w:default="1" w:styleId="Normal">
     <w:name w:val="Normal"/>
     <w:qFormat/>
+    <w:rsid w:val="001F1137"/>
   </w:style>
   <w:style w:type="character" w:default="1" w:styleId="DefaultParagraphFont">
     <w:name w:val="Default Paragraph Font"/>
@@ -2923,6 +2878,108 @@
     <w:uiPriority w:val="99"/>
     <w:semiHidden/>
     <w:unhideWhenUsed/>
+  </w:style>
+  <w:style w:type="paragraph" w:styleId="Title">
+    <w:name w:val="Title"/>
+    <w:basedOn w:val="Normal"/>
+    <w:next w:val="Normal"/>
+    <w:link w:val="TitleChar"/>
+    <w:uiPriority w:val="10"/>
+    <w:qFormat/>
+    <w:rsid w:val="00DA2DD4"/>
+    <w:pPr>
+      <w:spacing w:after="0" w:line="240" w:lineRule="auto"/>
+      <w:contextualSpacing/>
+    </w:pPr>
+    <w:rPr>
+      <w:rFonts w:asciiTheme="majorHAnsi" w:eastAsiaTheme="majorEastAsia" w:hAnsiTheme="majorHAnsi" w:cstheme="majorBidi"/>
+      <w:spacing w:val="-10"/>
+      <w:kern w:val="28"/>
+      <w:sz w:val="56"/>
+      <w:szCs w:val="56"/>
+    </w:rPr>
+  </w:style>
+  <w:style w:type="character" w:customStyle="1" w:styleId="TitleChar">
+    <w:name w:val="Title Char"/>
+    <w:basedOn w:val="DefaultParagraphFont"/>
+    <w:link w:val="Title"/>
+    <w:uiPriority w:val="10"/>
+    <w:rsid w:val="00DA2DD4"/>
+    <w:rPr>
+      <w:rFonts w:asciiTheme="majorHAnsi" w:eastAsiaTheme="majorEastAsia" w:hAnsiTheme="majorHAnsi" w:cstheme="majorBidi"/>
+      <w:spacing w:val="-10"/>
+      <w:kern w:val="28"/>
+      <w:sz w:val="56"/>
+      <w:szCs w:val="56"/>
+    </w:rPr>
+  </w:style>
+  <w:style w:type="paragraph" w:styleId="BodyText">
+    <w:name w:val="Body Text"/>
+    <w:basedOn w:val="Normal"/>
+    <w:link w:val="BodyTextChar"/>
+    <w:uiPriority w:val="99"/>
+    <w:unhideWhenUsed/>
+    <w:rsid w:val="00DA2DD4"/>
+    <w:pPr>
+      <w:spacing w:after="120"/>
+    </w:pPr>
+  </w:style>
+  <w:style w:type="character" w:customStyle="1" w:styleId="BodyTextChar">
+    <w:name w:val="Body Text Char"/>
+    <w:basedOn w:val="DefaultParagraphFont"/>
+    <w:link w:val="BodyText"/>
+    <w:uiPriority w:val="99"/>
+    <w:rsid w:val="00DA2DD4"/>
+  </w:style>
+  <w:style w:type="paragraph" w:styleId="Subtitle">
+    <w:name w:val="Subtitle"/>
+    <w:basedOn w:val="Normal"/>
+    <w:next w:val="Normal"/>
+    <w:link w:val="SubtitleChar"/>
+    <w:uiPriority w:val="11"/>
+    <w:qFormat/>
+    <w:rsid w:val="00DA2DD4"/>
+    <w:pPr>
+      <w:numPr>
+        <w:ilvl w:val="1"/>
+      </w:numPr>
+    </w:pPr>
+    <w:rPr>
+      <w:rFonts w:eastAsiaTheme="minorEastAsia"/>
+      <w:color w:val="5A5A5A" w:themeColor="text1" w:themeTint="A5"/>
+      <w:spacing w:val="15"/>
+    </w:rPr>
+  </w:style>
+  <w:style w:type="character" w:customStyle="1" w:styleId="SubtitleChar">
+    <w:name w:val="Subtitle Char"/>
+    <w:basedOn w:val="DefaultParagraphFont"/>
+    <w:link w:val="Subtitle"/>
+    <w:uiPriority w:val="11"/>
+    <w:rsid w:val="00DA2DD4"/>
+    <w:rPr>
+      <w:rFonts w:eastAsiaTheme="minorEastAsia"/>
+      <w:color w:val="5A5A5A" w:themeColor="text1" w:themeTint="A5"/>
+      <w:spacing w:val="15"/>
+    </w:rPr>
+  </w:style>
+  <w:style w:type="paragraph" w:styleId="BodyTextFirstIndent">
+    <w:name w:val="Body Text First Indent"/>
+    <w:basedOn w:val="BodyText"/>
+    <w:link w:val="BodyTextFirstIndentChar"/>
+    <w:uiPriority w:val="99"/>
+    <w:unhideWhenUsed/>
+    <w:rsid w:val="00DA2DD4"/>
+    <w:pPr>
+      <w:spacing w:after="160"/>
+      <w:ind w:firstLine="360"/>
+    </w:pPr>
+  </w:style>
+  <w:style w:type="character" w:customStyle="1" w:styleId="BodyTextFirstIndentChar">
+    <w:name w:val="Body Text First Indent Char"/>
+    <w:basedOn w:val="BodyTextChar"/>
+    <w:link w:val="BodyTextFirstIndent"/>
+    <w:uiPriority w:val="99"/>
+    <w:rsid w:val="00DA2DD4"/>
   </w:style>
 </w:styles>
 </file>
@@ -3193,7 +3250,7 @@
 </file>
 
 <file path=customXml/itemProps1.xml><?xml version="1.0" encoding="utf-8"?>
-<ds:datastoreItem xmlns:ds="http://schemas.openxmlformats.org/officeDocument/2006/customXml" ds:itemID="{60F001FF-737A-45BA-BDEA-2A6D3DD5C3E7}">
+<ds:datastoreItem xmlns:ds="http://schemas.openxmlformats.org/officeDocument/2006/customXml" ds:itemID="{AD2F44C8-9DD8-4E47-8CA0-0299DC7B3655}">
   <ds:schemaRefs>
     <ds:schemaRef ds:uri="http://schemas.openxmlformats.org/officeDocument/2006/bibliography"/>
   </ds:schemaRefs>

</xml_diff>